<commit_message>
Informe y correccion de issues, implementacion de pruebas, documentos y correccion de errores
Se ha generado la segunda entrada en el informe de calidad, corrigiendo despues sus issues; se ha generado en plan de pruebas profesionalmente, se han implementado las pruedas definidas en el mismo, se ha generado el informe de pruebas y se han corregido los errores encontrados en su ejecucion.
</commit_message>
<xml_diff>
--- a/Docs/Quality Reports/Sprint02-QAReport.docx
+++ b/Docs/Quality Reports/Sprint02-QAReport.docx
@@ -81,7 +81,7 @@
             <v:path o:extrusionok="f" gradientshapeok="t" o:connecttype="rect"/>
             <o:lock v:ext="edit" aspectratio="t"/>
           </v:shapetype>
-          <v:shape id="_x0000_i1029" type="#_x0000_t75" style="width:489pt;height:1in">
+          <v:shape id="_x0000_i1025" type="#_x0000_t75" style="width:489pt;height:1in">
             <v:imagedata r:id="rId7" o:title="Informe7"/>
           </v:shape>
         </w:pict>
@@ -343,8 +343,8 @@
       </w:pPr>
       <w:r>
         <w:pict>
-          <v:shape id="_x0000_i1034" type="#_x0000_t75" style="width:495.85pt;height:246.45pt">
-            <v:imagedata r:id="rId8" o:title="Informe7.1"/>
+          <v:shape id="_x0000_i1026" type="#_x0000_t75" style="width:495.85pt;height:246.45pt">
+            <v:imagedata r:id="rId8" o:title="Informe7"/>
           </v:shape>
         </w:pict>
       </w:r>
@@ -400,8 +400,8 @@
       </w:pPr>
       <w:r>
         <w:pict>
-          <v:shape id="_x0000_i1038" type="#_x0000_t75" style="width:495pt;height:244.3pt">
-            <v:imagedata r:id="rId9" o:title="Informe7.3"/>
+          <v:shape id="_x0000_i1027" type="#_x0000_t75" style="width:495pt;height:244.3pt">
+            <v:imagedata r:id="rId9" o:title="Informe7"/>
           </v:shape>
         </w:pict>
       </w:r>
@@ -449,8 +449,8 @@
       </w:pPr>
       <w:r>
         <w:pict>
-          <v:shape id="_x0000_i1041" type="#_x0000_t75" style="width:488.15pt;height:240.85pt">
-            <v:imagedata r:id="rId10" o:title="Informe7.4"/>
+          <v:shape id="_x0000_i1028" type="#_x0000_t75" style="width:488.15pt;height:240.85pt">
+            <v:imagedata r:id="rId10" o:title="Informe7"/>
           </v:shape>
         </w:pict>
       </w:r>
@@ -514,8 +514,8 @@
       </w:pPr>
       <w:r>
         <w:pict>
-          <v:shape id="_x0000_i1043" type="#_x0000_t75" style="width:475.3pt;height:235.3pt">
-            <v:imagedata r:id="rId11" o:title="Informe7.2"/>
+          <v:shape id="_x0000_i1029" type="#_x0000_t75" style="width:475.3pt;height:235.3pt">
+            <v:imagedata r:id="rId11" o:title="Informe7"/>
           </v:shape>
         </w:pict>
       </w:r>
@@ -571,8 +571,8 @@
       </w:pPr>
       <w:r>
         <w:pict>
-          <v:shape id="_x0000_i1045" type="#_x0000_t75" style="width:481.3pt;height:238.7pt">
-            <v:imagedata r:id="rId12" o:title="Informe7.5"/>
+          <v:shape id="_x0000_i1030" type="#_x0000_t75" style="width:481.3pt;height:238.7pt">
+            <v:imagedata r:id="rId12" o:title="Informe7"/>
           </v:shape>
         </w:pict>
       </w:r>
@@ -592,11 +592,26 @@
           <w:b/>
         </w:rPr>
       </w:pPr>
-      <w:r>
-        <w:rPr>
-          <w:b/>
-        </w:rPr>
-        <w:lastRenderedPageBreak/>
+    </w:p>
+    <w:p>
+      <w:pPr>
+        <w:jc w:val="both"/>
+        <w:rPr>
+          <w:b/>
+        </w:rPr>
+      </w:pPr>
+    </w:p>
+    <w:p>
+      <w:pPr>
+        <w:jc w:val="both"/>
+        <w:rPr>
+          <w:b/>
+        </w:rPr>
+      </w:pPr>
+      <w:r>
+        <w:rPr>
+          <w:b/>
+        </w:rPr>
         <w:t>PLAN DE ACCIÓN</w:t>
       </w:r>
     </w:p>
@@ -792,38 +807,533 @@
         <w:jc w:val="both"/>
       </w:pPr>
       <w:r>
-        <w:t xml:space="preserve">Los criterios de aceptación </w:t>
+        <w:t>Los criterios de aceptación pasan, pero debemos de realizar planes de acción preventivo para que la situación siga de la misma forma y que la calidad del producto mejore.</w:t>
+      </w:r>
+    </w:p>
+    <w:p>
+      <w:pPr>
+        <w:pStyle w:val="Ttulo2"/>
+        <w:jc w:val="both"/>
+        <w:rPr>
+          <w:b/>
+          <w:color w:val="D311A0"/>
+          <w:sz w:val="28"/>
+        </w:rPr>
+      </w:pPr>
+    </w:p>
+    <w:p>
+      <w:pPr>
+        <w:pStyle w:val="Ttulo2"/>
+        <w:jc w:val="both"/>
+        <w:rPr>
+          <w:b/>
+          <w:color w:val="D311A0"/>
+          <w:sz w:val="28"/>
+        </w:rPr>
+      </w:pPr>
+    </w:p>
+    <w:p/>
+    <w:p/>
+    <w:p/>
+    <w:p/>
+    <w:p/>
+    <w:p/>
+    <w:p/>
+    <w:p/>
+    <w:p/>
+    <w:p/>
+    <w:p/>
+    <w:p/>
+    <w:p/>
+    <w:p/>
+    <w:p/>
+    <w:p/>
+    <w:p/>
+    <w:p/>
+    <w:p/>
+    <w:p/>
+    <w:p>
+      <w:pPr>
+        <w:pStyle w:val="Ttulo2"/>
+        <w:jc w:val="both"/>
+        <w:rPr>
+          <w:b/>
+          <w:color w:val="D311A0"/>
+          <w:sz w:val="28"/>
+        </w:rPr>
+      </w:pPr>
+      <w:r>
+        <w:rPr>
+          <w:b/>
+          <w:color w:val="D311A0"/>
+          <w:sz w:val="28"/>
+        </w:rPr>
+        <w:t>ANÁLISIS 21</w:t>
+      </w:r>
+      <w:r>
+        <w:rPr>
+          <w:b/>
+          <w:color w:val="D311A0"/>
+          <w:sz w:val="28"/>
+        </w:rPr>
+        <w:t xml:space="preserve"> NOVIEMBRE 2020</w:t>
+      </w:r>
+    </w:p>
+    <w:p>
+      <w:pPr>
+        <w:jc w:val="both"/>
+      </w:pPr>
+    </w:p>
+    <w:p>
+      <w:pPr>
+        <w:jc w:val="both"/>
+        <w:rPr>
+          <w:b/>
+        </w:rPr>
+      </w:pPr>
+      <w:r>
+        <w:rPr>
+          <w:b/>
+        </w:rPr>
+        <w:t>CAPTURA</w:t>
+      </w:r>
+    </w:p>
+    <w:p>
+      <w:pPr>
+        <w:jc w:val="both"/>
+        <w:rPr>
+          <w:b/>
+        </w:rPr>
+      </w:pPr>
+      <w:r>
+        <w:rPr>
+          <w:b/>
+          <w:noProof/>
+          <w:lang w:eastAsia="es-ES"/>
+        </w:rPr>
+        <w:pict>
+          <v:shape id="_x0000_i1037" type="#_x0000_t75" style="width:473.55pt;height:67.7pt">
+            <v:imagedata r:id="rId13" o:title="Informe8"/>
+          </v:shape>
+        </w:pict>
+      </w:r>
+    </w:p>
+    <w:p>
+      <w:pPr>
+        <w:jc w:val="both"/>
+        <w:rPr>
+          <w:b/>
+        </w:rPr>
+      </w:pPr>
+    </w:p>
+    <w:p>
+      <w:pPr>
+        <w:jc w:val="both"/>
+        <w:rPr>
+          <w:b/>
+        </w:rPr>
+      </w:pPr>
+      <w:r>
+        <w:rPr>
+          <w:b/>
+        </w:rPr>
+        <w:t>INCIDENCIAS</w:t>
+      </w:r>
+    </w:p>
+    <w:p>
+      <w:pPr>
+        <w:jc w:val="both"/>
+      </w:pPr>
+      <w:r>
+        <w:t xml:space="preserve">El análisis pasa correctamente los criterios de aceptación, </w:t>
+      </w:r>
+      <w:r>
+        <w:t xml:space="preserve">pero hay un total de 18 </w:t>
+      </w:r>
+      <w:proofErr w:type="spellStart"/>
+      <w:r>
+        <w:t>issues</w:t>
+      </w:r>
+      <w:proofErr w:type="spellEnd"/>
+      <w:r>
+        <w:t xml:space="preserve"> que son </w:t>
+      </w:r>
+      <w:proofErr w:type="spellStart"/>
+      <w:r>
+        <w:t>code</w:t>
+      </w:r>
+      <w:proofErr w:type="spellEnd"/>
+      <w:r>
+        <w:t xml:space="preserve"> </w:t>
+      </w:r>
+      <w:proofErr w:type="spellStart"/>
+      <w:r>
+        <w:t>smells</w:t>
+      </w:r>
+      <w:proofErr w:type="spellEnd"/>
+      <w:r>
+        <w:t xml:space="preserve">. De los 18 </w:t>
+      </w:r>
+      <w:proofErr w:type="spellStart"/>
+      <w:r>
+        <w:t>issues</w:t>
+      </w:r>
+      <w:proofErr w:type="spellEnd"/>
+      <w:r>
+        <w:t xml:space="preserve">, 2 son de severidad mayor e incluyen una deuda técnica de 20 min entre ambos, se trata de código duplicado; 7 </w:t>
+      </w:r>
+      <w:proofErr w:type="spellStart"/>
+      <w:r>
+        <w:t>code</w:t>
+      </w:r>
+      <w:proofErr w:type="spellEnd"/>
+      <w:r>
+        <w:t xml:space="preserve"> </w:t>
+      </w:r>
+      <w:proofErr w:type="spellStart"/>
+      <w:r>
+        <w:t>smells</w:t>
+      </w:r>
+      <w:proofErr w:type="spellEnd"/>
+      <w:r>
+        <w:t xml:space="preserve"> son de severidad informativa, siendo 6 de ellos por código obsoleto, y que por el momento no es aconsejable corregir, el </w:t>
+      </w:r>
+      <w:proofErr w:type="spellStart"/>
+      <w:r>
+        <w:t>code</w:t>
+      </w:r>
+      <w:proofErr w:type="spellEnd"/>
+      <w:r>
+        <w:t xml:space="preserve"> </w:t>
+      </w:r>
+      <w:proofErr w:type="spellStart"/>
+      <w:r>
+        <w:t>smells</w:t>
+      </w:r>
+      <w:proofErr w:type="spellEnd"/>
+      <w:r>
+        <w:t xml:space="preserve"> restante se debe al uso de un valor de tipo entre &lt;&gt;, en la versión de java que se usa no es necesario; de los 9 </w:t>
+      </w:r>
+      <w:proofErr w:type="spellStart"/>
+      <w:r>
+        <w:t>code</w:t>
+      </w:r>
+      <w:proofErr w:type="spellEnd"/>
+      <w:r>
+        <w:t xml:space="preserve"> </w:t>
+      </w:r>
+      <w:proofErr w:type="spellStart"/>
+      <w:r>
+        <w:t>smells</w:t>
+      </w:r>
+      <w:proofErr w:type="spellEnd"/>
+      <w:r>
+        <w:t xml:space="preserve"> restantes</w:t>
+      </w:r>
+      <w:r>
+        <w:t xml:space="preserve"> de severidad menor</w:t>
+      </w:r>
+      <w:r>
+        <w:t xml:space="preserve">, 8 son de </w:t>
+      </w:r>
+      <w:r>
+        <w:t>hacer importaciones que no se usan, y 1 de usar una variable local para retornar el valor de salida de un método no siendo necesaria la variable.</w:t>
+      </w:r>
+    </w:p>
+    <w:p>
+      <w:pPr>
+        <w:jc w:val="both"/>
+      </w:pPr>
+    </w:p>
+    <w:p>
+      <w:pPr>
+        <w:jc w:val="both"/>
+      </w:pPr>
+      <w:r>
+        <w:t xml:space="preserve">Nos vamos a centrar en el fichero que más </w:t>
+      </w:r>
+      <w:proofErr w:type="spellStart"/>
+      <w:r>
+        <w:t>issues</w:t>
+      </w:r>
+      <w:proofErr w:type="spellEnd"/>
+      <w:r>
+        <w:t xml:space="preserve"> tiene, en este caso </w:t>
+      </w:r>
+      <w:proofErr w:type="spellStart"/>
+      <w:r>
+        <w:t>code</w:t>
+      </w:r>
+      <w:proofErr w:type="spellEnd"/>
+      <w:r>
+        <w:t xml:space="preserve"> </w:t>
+      </w:r>
+      <w:proofErr w:type="spellStart"/>
+      <w:r>
+        <w:t>smells</w:t>
+      </w:r>
+      <w:proofErr w:type="spellEnd"/>
+      <w:r>
+        <w:t xml:space="preserve">, este corresponde a la </w:t>
+      </w:r>
+      <w:proofErr w:type="spellStart"/>
+      <w:r>
+        <w:t>activity</w:t>
+      </w:r>
+      <w:proofErr w:type="spellEnd"/>
+      <w:r>
+        <w:t xml:space="preserve"> </w:t>
+      </w:r>
+      <w:proofErr w:type="spellStart"/>
+      <w:r>
+        <w:t>UrgenciaActivity</w:t>
+      </w:r>
+      <w:proofErr w:type="spellEnd"/>
+      <w:r>
+        <w:t>:</w:t>
+      </w:r>
+    </w:p>
+    <w:p>
+      <w:pPr>
+        <w:jc w:val="both"/>
+      </w:pPr>
+    </w:p>
+    <w:p>
+      <w:pPr>
+        <w:jc w:val="both"/>
+        <w:rPr>
+          <w:b/>
+        </w:rPr>
+      </w:pPr>
+      <w:r>
+        <w:pict>
+          <v:shape id="_x0000_i1039" type="#_x0000_t75" style="width:488.55pt;height:243.45pt">
+            <v:imagedata r:id="rId14" o:title="Informe8.1"/>
+          </v:shape>
+        </w:pict>
+      </w:r>
+    </w:p>
+    <w:p>
+      <w:pPr>
+        <w:jc w:val="both"/>
+        <w:rPr>
+          <w:b/>
+        </w:rPr>
+      </w:pPr>
+    </w:p>
+    <w:p>
+      <w:pPr>
+        <w:jc w:val="both"/>
+        <w:rPr>
+          <w:b/>
+        </w:rPr>
+      </w:pPr>
+    </w:p>
+    <w:p>
+      <w:pPr>
+        <w:jc w:val="both"/>
+      </w:pPr>
+      <w:r>
+        <w:t xml:space="preserve">Como podemos observar en la imagen la </w:t>
+      </w:r>
+      <w:proofErr w:type="spellStart"/>
+      <w:r>
+        <w:t>activity</w:t>
+      </w:r>
+      <w:proofErr w:type="spellEnd"/>
+      <w:r>
+        <w:t xml:space="preserve"> tiene 9 </w:t>
+      </w:r>
+      <w:proofErr w:type="spellStart"/>
+      <w:r>
+        <w:t>code</w:t>
+      </w:r>
+      <w:proofErr w:type="spellEnd"/>
+      <w:r>
+        <w:t xml:space="preserve"> </w:t>
+      </w:r>
+      <w:proofErr w:type="spellStart"/>
+      <w:r>
+        <w:t>smells</w:t>
+      </w:r>
+      <w:proofErr w:type="spellEnd"/>
+      <w:r>
+        <w:t>, uno de código duplicado, y 8 de importaciones inútiles. Nos centraremos en las importaciones:</w:t>
+      </w:r>
+    </w:p>
+    <w:p>
+      <w:pPr>
+        <w:jc w:val="both"/>
+      </w:pPr>
+    </w:p>
+    <w:p>
+      <w:pPr>
+        <w:jc w:val="both"/>
+      </w:pPr>
+      <w:r>
+        <w:pict>
+          <v:shape id="_x0000_i1045" type="#_x0000_t75" style="width:498pt;height:246pt">
+            <v:imagedata r:id="rId15" o:title="Informe8.2"/>
+          </v:shape>
+        </w:pict>
+      </w:r>
+    </w:p>
+    <w:p>
+      <w:pPr>
+        <w:jc w:val="both"/>
+      </w:pPr>
+      <w:r>
+        <w:t xml:space="preserve">Nos centramos en ellas porque entre todas incluyen una deuda técnica de 18 minutos y son </w:t>
+      </w:r>
+      <w:proofErr w:type="spellStart"/>
+      <w:r>
+        <w:t>code</w:t>
+      </w:r>
+      <w:proofErr w:type="spellEnd"/>
+      <w:r>
+        <w:t xml:space="preserve"> </w:t>
+      </w:r>
+      <w:proofErr w:type="spellStart"/>
+      <w:r>
+        <w:t>smells</w:t>
+      </w:r>
+      <w:proofErr w:type="spellEnd"/>
+      <w:r>
+        <w:t xml:space="preserve"> que se corrigen muy fácilmente. Podemos observar más en detalle las importaciones indebidas en la </w:t>
+      </w:r>
+      <w:proofErr w:type="spellStart"/>
+      <w:r>
+        <w:t>UrgenciaActivity</w:t>
+      </w:r>
+      <w:proofErr w:type="spellEnd"/>
+      <w:r>
+        <w:t>:</w:t>
+      </w:r>
+    </w:p>
+    <w:p>
+      <w:pPr>
+        <w:jc w:val="both"/>
+      </w:pPr>
+    </w:p>
+    <w:p>
+      <w:pPr>
+        <w:jc w:val="both"/>
+      </w:pPr>
+      <w:r>
+        <w:pict>
+          <v:shape id="_x0000_i1047" type="#_x0000_t75" style="width:477.45pt;height:235.3pt">
+            <v:imagedata r:id="rId16" o:title="Informe8.3"/>
+          </v:shape>
+        </w:pict>
+      </w:r>
+    </w:p>
+    <w:p>
+      <w:pPr>
+        <w:jc w:val="both"/>
+        <w:rPr>
+          <w:b/>
+        </w:rPr>
+      </w:pPr>
+    </w:p>
+    <w:p>
+      <w:pPr>
+        <w:jc w:val="both"/>
+        <w:rPr>
+          <w:b/>
+        </w:rPr>
+      </w:pPr>
+    </w:p>
+    <w:p>
+      <w:pPr>
+        <w:jc w:val="both"/>
+        <w:rPr>
+          <w:b/>
+        </w:rPr>
+      </w:pPr>
+      <w:r>
+        <w:rPr>
+          <w:b/>
+        </w:rPr>
+        <w:t>PLAN DE ACCIÓN</w:t>
+      </w:r>
+    </w:p>
+    <w:p>
+      <w:pPr>
+        <w:pStyle w:val="Prrafodelista"/>
+        <w:numPr>
+          <w:ilvl w:val="0"/>
+          <w:numId w:val="5"/>
+        </w:numPr>
+        <w:jc w:val="both"/>
+      </w:pPr>
+      <w:r>
+        <w:t xml:space="preserve">Eliminar las importaciones innecesarias de la </w:t>
+      </w:r>
+      <w:proofErr w:type="spellStart"/>
+      <w:r>
+        <w:t>activity</w:t>
+      </w:r>
+      <w:proofErr w:type="spellEnd"/>
+      <w:r>
+        <w:t xml:space="preserve"> </w:t>
+      </w:r>
+      <w:proofErr w:type="spellStart"/>
+      <w:r>
+        <w:t>UrgenciaActivity</w:t>
+      </w:r>
+      <w:proofErr w:type="spellEnd"/>
+      <w:r>
+        <w:t xml:space="preserve">, reduciendo así la deuda técnica en 18 minutos y quitando 8 </w:t>
+      </w:r>
+      <w:proofErr w:type="spellStart"/>
+      <w:r>
+        <w:t>issues</w:t>
+      </w:r>
+      <w:proofErr w:type="spellEnd"/>
+      <w:r>
+        <w:t xml:space="preserve"> de severidad menor.</w:t>
+      </w:r>
+      <w:r>
+        <w:t xml:space="preserve"> </w:t>
+      </w:r>
+    </w:p>
+    <w:p>
+      <w:pPr>
+        <w:jc w:val="both"/>
+      </w:pPr>
+    </w:p>
+    <w:p>
+      <w:pPr>
+        <w:jc w:val="both"/>
+      </w:pPr>
+      <w:r>
+        <w:t xml:space="preserve">Comentarios: </w:t>
+      </w:r>
+    </w:p>
+    <w:p>
+      <w:pPr>
+        <w:pStyle w:val="Prrafodelista"/>
+        <w:numPr>
+          <w:ilvl w:val="0"/>
+          <w:numId w:val="1"/>
+        </w:numPr>
+        <w:jc w:val="both"/>
+      </w:pPr>
+      <w:r>
+        <w:t>Los criterios de aceptación pasan, pero debemos realizar planes de acción preventivo</w:t>
+      </w:r>
+      <w:r>
+        <w:t>s</w:t>
       </w:r>
       <w:bookmarkStart w:id="0" w:name="_GoBack"/>
       <w:bookmarkEnd w:id="0"/>
       <w:r>
-        <w:t>pasan, pero debemos de realizar planes de acción preventivo para que la situación siga de la misma forma y que la calidad del producto mejore.</w:t>
-      </w:r>
-    </w:p>
-    <w:p>
-      <w:pPr>
-        <w:pStyle w:val="Ttulo2"/>
-        <w:jc w:val="both"/>
-        <w:rPr>
-          <w:b/>
-          <w:color w:val="D311A0"/>
-          <w:sz w:val="28"/>
-        </w:rPr>
-      </w:pPr>
-    </w:p>
-    <w:p>
-      <w:pPr>
-        <w:pStyle w:val="Ttulo2"/>
-        <w:jc w:val="both"/>
-        <w:rPr>
-          <w:b/>
-          <w:color w:val="D311A0"/>
-          <w:sz w:val="28"/>
-        </w:rPr>
-      </w:pPr>
-    </w:p>
+        <w:t xml:space="preserve"> para que la situación siga de la misma forma y que la calidad del producto mejore.</w:t>
+      </w:r>
+    </w:p>
+    <w:p/>
     <w:sectPr>
-      <w:headerReference w:type="default" r:id="rId13"/>
+      <w:headerReference w:type="default" r:id="rId17"/>
       <w:pgSz w:w="11906" w:h="16838"/>
       <w:pgMar w:top="1417" w:right="1701" w:bottom="1417" w:left="1701" w:header="708" w:footer="708" w:gutter="0"/>
       <w:cols w:space="708"/>
@@ -1301,6 +1811,95 @@
     </w:lvl>
   </w:abstractNum>
   <w:abstractNum w:abstractNumId="3" w15:restartNumberingAfterBreak="0">
+    <w:nsid w:val="5A8A1E5E"/>
+    <w:multiLevelType w:val="hybridMultilevel"/>
+    <w:tmpl w:val="7F823970"/>
+    <w:lvl w:ilvl="0" w:tplc="0C0A0011">
+      <w:start w:val="1"/>
+      <w:numFmt w:val="decimal"/>
+      <w:lvlText w:val="%1)"/>
+      <w:lvlJc w:val="left"/>
+      <w:pPr>
+        <w:ind w:left="720" w:hanging="360"/>
+      </w:pPr>
+      <w:rPr>
+        <w:rFonts w:hint="default"/>
+      </w:rPr>
+    </w:lvl>
+    <w:lvl w:ilvl="1" w:tplc="0C0A0019" w:tentative="1">
+      <w:start w:val="1"/>
+      <w:numFmt w:val="lowerLetter"/>
+      <w:lvlText w:val="%2."/>
+      <w:lvlJc w:val="left"/>
+      <w:pPr>
+        <w:ind w:left="1440" w:hanging="360"/>
+      </w:pPr>
+    </w:lvl>
+    <w:lvl w:ilvl="2" w:tplc="0C0A001B" w:tentative="1">
+      <w:start w:val="1"/>
+      <w:numFmt w:val="lowerRoman"/>
+      <w:lvlText w:val="%3."/>
+      <w:lvlJc w:val="right"/>
+      <w:pPr>
+        <w:ind w:left="2160" w:hanging="180"/>
+      </w:pPr>
+    </w:lvl>
+    <w:lvl w:ilvl="3" w:tplc="0C0A000F" w:tentative="1">
+      <w:start w:val="1"/>
+      <w:numFmt w:val="decimal"/>
+      <w:lvlText w:val="%4."/>
+      <w:lvlJc w:val="left"/>
+      <w:pPr>
+        <w:ind w:left="2880" w:hanging="360"/>
+      </w:pPr>
+    </w:lvl>
+    <w:lvl w:ilvl="4" w:tplc="0C0A0019" w:tentative="1">
+      <w:start w:val="1"/>
+      <w:numFmt w:val="lowerLetter"/>
+      <w:lvlText w:val="%5."/>
+      <w:lvlJc w:val="left"/>
+      <w:pPr>
+        <w:ind w:left="3600" w:hanging="360"/>
+      </w:pPr>
+    </w:lvl>
+    <w:lvl w:ilvl="5" w:tplc="0C0A001B" w:tentative="1">
+      <w:start w:val="1"/>
+      <w:numFmt w:val="lowerRoman"/>
+      <w:lvlText w:val="%6."/>
+      <w:lvlJc w:val="right"/>
+      <w:pPr>
+        <w:ind w:left="4320" w:hanging="180"/>
+      </w:pPr>
+    </w:lvl>
+    <w:lvl w:ilvl="6" w:tplc="0C0A000F" w:tentative="1">
+      <w:start w:val="1"/>
+      <w:numFmt w:val="decimal"/>
+      <w:lvlText w:val="%7."/>
+      <w:lvlJc w:val="left"/>
+      <w:pPr>
+        <w:ind w:left="5040" w:hanging="360"/>
+      </w:pPr>
+    </w:lvl>
+    <w:lvl w:ilvl="7" w:tplc="0C0A0019" w:tentative="1">
+      <w:start w:val="1"/>
+      <w:numFmt w:val="lowerLetter"/>
+      <w:lvlText w:val="%8."/>
+      <w:lvlJc w:val="left"/>
+      <w:pPr>
+        <w:ind w:left="5760" w:hanging="360"/>
+      </w:pPr>
+    </w:lvl>
+    <w:lvl w:ilvl="8" w:tplc="0C0A001B" w:tentative="1">
+      <w:start w:val="1"/>
+      <w:numFmt w:val="lowerRoman"/>
+      <w:lvlText w:val="%9."/>
+      <w:lvlJc w:val="right"/>
+      <w:pPr>
+        <w:ind w:left="6480" w:hanging="180"/>
+      </w:pPr>
+    </w:lvl>
+  </w:abstractNum>
+  <w:abstractNum w:abstractNumId="4" w15:restartNumberingAfterBreak="0">
     <w:nsid w:val="6FD479BD"/>
     <w:multiLevelType w:val="hybridMultilevel"/>
     <w:tmpl w:val="7F823970"/>
@@ -1393,13 +1992,16 @@
     <w:abstractNumId w:val="1"/>
   </w:num>
   <w:num w:numId="2">
-    <w:abstractNumId w:val="3"/>
+    <w:abstractNumId w:val="4"/>
   </w:num>
   <w:num w:numId="3">
     <w:abstractNumId w:val="0"/>
   </w:num>
   <w:num w:numId="4">
     <w:abstractNumId w:val="2"/>
+  </w:num>
+  <w:num w:numId="5">
+    <w:abstractNumId w:val="3"/>
   </w:num>
 </w:numbering>
 </file>

</xml_diff>

<commit_message>
Generar tercera entrada en el informe de calidad y corregir las issues detectadas
</commit_message>
<xml_diff>
--- a/Docs/Quality Reports/Sprint02-QAReport.docx
+++ b/Docs/Quality Reports/Sprint02-QAReport.docx
@@ -117,7 +117,13 @@
         <w:t xml:space="preserve">El análisis </w:t>
       </w:r>
       <w:r>
-        <w:t xml:space="preserve">pasa correctamente los criterios de aceptación, igualmente nos encontramos con un total de 24 </w:t>
+        <w:t xml:space="preserve">pasa correctamente los criterios de </w:t>
+      </w:r>
+      <w:r>
+        <w:t>calidad</w:t>
+      </w:r>
+      <w:r>
+        <w:t xml:space="preserve">, igualmente nos encontramos con un total de 24 </w:t>
       </w:r>
       <w:proofErr w:type="spellStart"/>
       <w:r>
@@ -343,7 +349,7 @@
       </w:pPr>
       <w:r>
         <w:pict>
-          <v:shape id="_x0000_i1026" type="#_x0000_t75" style="width:495.85pt;height:246.45pt">
+          <v:shape id="_x0000_i1026" type="#_x0000_t75" style="width:495.5pt;height:246.5pt">
             <v:imagedata r:id="rId8" o:title="Informe7"/>
           </v:shape>
         </w:pict>
@@ -400,7 +406,7 @@
       </w:pPr>
       <w:r>
         <w:pict>
-          <v:shape id="_x0000_i1027" type="#_x0000_t75" style="width:495pt;height:244.3pt">
+          <v:shape id="_x0000_i1027" type="#_x0000_t75" style="width:495pt;height:244pt">
             <v:imagedata r:id="rId9" o:title="Informe7"/>
           </v:shape>
         </w:pict>
@@ -449,7 +455,7 @@
       </w:pPr>
       <w:r>
         <w:pict>
-          <v:shape id="_x0000_i1028" type="#_x0000_t75" style="width:488.15pt;height:240.85pt">
+          <v:shape id="_x0000_i1028" type="#_x0000_t75" style="width:488pt;height:241pt">
             <v:imagedata r:id="rId10" o:title="Informe7"/>
           </v:shape>
         </w:pict>
@@ -514,7 +520,7 @@
       </w:pPr>
       <w:r>
         <w:pict>
-          <v:shape id="_x0000_i1029" type="#_x0000_t75" style="width:475.3pt;height:235.3pt">
+          <v:shape id="_x0000_i1029" type="#_x0000_t75" style="width:475.5pt;height:235.5pt">
             <v:imagedata r:id="rId11" o:title="Informe7"/>
           </v:shape>
         </w:pict>
@@ -571,7 +577,7 @@
       </w:pPr>
       <w:r>
         <w:pict>
-          <v:shape id="_x0000_i1030" type="#_x0000_t75" style="width:481.3pt;height:238.7pt">
+          <v:shape id="_x0000_i1030" type="#_x0000_t75" style="width:481.5pt;height:239pt">
             <v:imagedata r:id="rId12" o:title="Informe7"/>
           </v:shape>
         </w:pict>
@@ -807,7 +813,15 @@
         <w:jc w:val="both"/>
       </w:pPr>
       <w:r>
-        <w:t>Los criterios de aceptación pasan, pero debemos de realizar planes de acción preventivo para que la situación siga de la misma forma y que la calidad del producto mejore.</w:t>
+        <w:t xml:space="preserve">Los criterios de </w:t>
+      </w:r>
+      <w:r>
+        <w:t>calidad</w:t>
+      </w:r>
+      <w:bookmarkStart w:id="0" w:name="_GoBack"/>
+      <w:bookmarkEnd w:id="0"/>
+      <w:r>
+        <w:t xml:space="preserve"> pasan, pero debemos de realizar planes de acción preventivo para que la situación siga de la misma forma y que la calidad del producto mejore.</w:t>
       </w:r>
     </w:p>
     <w:p>
@@ -868,15 +882,7 @@
           <w:color w:val="D311A0"/>
           <w:sz w:val="28"/>
         </w:rPr>
-        <w:t>ANÁLISIS 21</w:t>
-      </w:r>
-      <w:r>
-        <w:rPr>
-          <w:b/>
-          <w:color w:val="D311A0"/>
-          <w:sz w:val="28"/>
-        </w:rPr>
-        <w:t xml:space="preserve"> NOVIEMBRE 2020</w:t>
+        <w:t>ANÁLISIS 21 NOVIEMBRE 2020</w:t>
       </w:r>
     </w:p>
     <w:p>
@@ -912,7 +918,7 @@
           <w:lang w:eastAsia="es-ES"/>
         </w:rPr>
         <w:pict>
-          <v:shape id="_x0000_i1037" type="#_x0000_t75" style="width:473.55pt;height:67.7pt">
+          <v:shape id="_x0000_i1031" type="#_x0000_t75" style="width:473.5pt;height:67.5pt">
             <v:imagedata r:id="rId13" o:title="Informe8"/>
           </v:shape>
         </w:pict>
@@ -945,10 +951,13 @@
         <w:jc w:val="both"/>
       </w:pPr>
       <w:r>
-        <w:t xml:space="preserve">El análisis pasa correctamente los criterios de aceptación, </w:t>
-      </w:r>
-      <w:r>
-        <w:t xml:space="preserve">pero hay un total de 18 </w:t>
+        <w:t xml:space="preserve">El análisis pasa correctamente los criterios de </w:t>
+      </w:r>
+      <w:r>
+        <w:t>calidad</w:t>
+      </w:r>
+      <w:r>
+        <w:t xml:space="preserve">, pero hay un total de 18 </w:t>
       </w:r>
       <w:proofErr w:type="spellStart"/>
       <w:r>
@@ -1107,8 +1116,8 @@
       </w:pPr>
       <w:r>
         <w:pict>
-          <v:shape id="_x0000_i1039" type="#_x0000_t75" style="width:488.55pt;height:243.45pt">
-            <v:imagedata r:id="rId14" o:title="Informe8.1"/>
+          <v:shape id="_x0000_i1032" type="#_x0000_t75" style="width:488.5pt;height:243.5pt">
+            <v:imagedata r:id="rId14" o:title="Informe8"/>
           </v:shape>
         </w:pict>
       </w:r>
@@ -1172,8 +1181,8 @@
       </w:pPr>
       <w:r>
         <w:pict>
-          <v:shape id="_x0000_i1045" type="#_x0000_t75" style="width:498pt;height:246pt">
-            <v:imagedata r:id="rId15" o:title="Informe8.2"/>
+          <v:shape id="_x0000_i1033" type="#_x0000_t75" style="width:498pt;height:246pt">
+            <v:imagedata r:id="rId15" o:title="Informe8"/>
           </v:shape>
         </w:pict>
       </w:r>
@@ -1221,8 +1230,8 @@
       </w:pPr>
       <w:r>
         <w:pict>
-          <v:shape id="_x0000_i1047" type="#_x0000_t75" style="width:477.45pt;height:235.3pt">
-            <v:imagedata r:id="rId16" o:title="Informe8.3"/>
+          <v:shape id="_x0000_i1034" type="#_x0000_t75" style="width:477.5pt;height:235.5pt">
+            <v:imagedata r:id="rId16" o:title="Informe8"/>
           </v:shape>
         </w:pict>
       </w:r>
@@ -1320,20 +1329,810 @@
         <w:jc w:val="both"/>
       </w:pPr>
       <w:r>
-        <w:t>Los criterios de aceptación pasan, pero debemos realizar planes de acción preventivo</w:t>
+        <w:t xml:space="preserve">Los criterios de </w:t>
+      </w:r>
+      <w:r>
+        <w:t>calidad</w:t>
+      </w:r>
+      <w:r>
+        <w:t xml:space="preserve"> pasan, pero debemos realizar planes de acción preventivo</w:t>
       </w:r>
       <w:r>
         <w:t>s</w:t>
       </w:r>
-      <w:bookmarkStart w:id="0" w:name="_GoBack"/>
-      <w:bookmarkEnd w:id="0"/>
       <w:r>
         <w:t xml:space="preserve"> para que la situación siga de la misma forma y que la calidad del producto mejore.</w:t>
       </w:r>
     </w:p>
     <w:p/>
+    <w:p/>
+    <w:p/>
+    <w:p/>
+    <w:p/>
+    <w:p/>
+    <w:p/>
+    <w:p/>
+    <w:p/>
+    <w:p/>
+    <w:p/>
+    <w:p/>
+    <w:p/>
+    <w:p/>
+    <w:p/>
+    <w:p/>
+    <w:p/>
+    <w:p/>
+    <w:p/>
+    <w:p/>
+    <w:p/>
+    <w:p/>
+    <w:p/>
+    <w:p/>
+    <w:p>
+      <w:pPr>
+        <w:pStyle w:val="Ttulo2"/>
+        <w:jc w:val="both"/>
+        <w:rPr>
+          <w:b/>
+          <w:color w:val="D311A0"/>
+          <w:sz w:val="28"/>
+        </w:rPr>
+      </w:pPr>
+      <w:r>
+        <w:rPr>
+          <w:b/>
+          <w:color w:val="D311A0"/>
+          <w:sz w:val="28"/>
+        </w:rPr>
+        <w:t>ANÁLISIS 23</w:t>
+      </w:r>
+      <w:r>
+        <w:rPr>
+          <w:b/>
+          <w:color w:val="D311A0"/>
+          <w:sz w:val="28"/>
+        </w:rPr>
+        <w:t xml:space="preserve"> NOVIEMBRE 2020</w:t>
+      </w:r>
+    </w:p>
+    <w:p>
+      <w:pPr>
+        <w:jc w:val="both"/>
+      </w:pPr>
+    </w:p>
+    <w:p>
+      <w:pPr>
+        <w:jc w:val="both"/>
+        <w:rPr>
+          <w:b/>
+        </w:rPr>
+      </w:pPr>
+      <w:r>
+        <w:rPr>
+          <w:b/>
+        </w:rPr>
+        <w:t>CAPTURA</w:t>
+      </w:r>
+    </w:p>
+    <w:p>
+      <w:pPr>
+        <w:jc w:val="center"/>
+        <w:rPr>
+          <w:b/>
+        </w:rPr>
+      </w:pPr>
+      <w:r>
+        <w:rPr>
+          <w:b/>
+        </w:rPr>
+        <w:pict>
+          <v:shape id="_x0000_i1043" type="#_x0000_t75" style="width:483pt;height:78pt">
+            <v:imagedata r:id="rId17" o:title="Informe9"/>
+          </v:shape>
+        </w:pict>
+      </w:r>
+    </w:p>
+    <w:p>
+      <w:pPr>
+        <w:jc w:val="both"/>
+        <w:rPr>
+          <w:b/>
+        </w:rPr>
+      </w:pPr>
+    </w:p>
+    <w:p>
+      <w:pPr>
+        <w:jc w:val="both"/>
+        <w:rPr>
+          <w:b/>
+        </w:rPr>
+      </w:pPr>
+      <w:r>
+        <w:rPr>
+          <w:b/>
+        </w:rPr>
+        <w:t>INCIDENCIAS</w:t>
+      </w:r>
+    </w:p>
+    <w:p>
+      <w:pPr>
+        <w:jc w:val="both"/>
+      </w:pPr>
+      <w:r>
+        <w:t xml:space="preserve">El análisis pasa correctamente los criterios de </w:t>
+      </w:r>
+      <w:r>
+        <w:t>calidad</w:t>
+      </w:r>
+      <w:r>
+        <w:t xml:space="preserve">, pero hay un total de </w:t>
+      </w:r>
+      <w:r>
+        <w:t>10</w:t>
+      </w:r>
+      <w:r>
+        <w:t xml:space="preserve"> </w:t>
+      </w:r>
+      <w:proofErr w:type="spellStart"/>
+      <w:r>
+        <w:t>issue</w:t>
+      </w:r>
+      <w:r>
+        <w:t>s</w:t>
+      </w:r>
+      <w:proofErr w:type="spellEnd"/>
+      <w:r>
+        <w:t xml:space="preserve"> que son </w:t>
+      </w:r>
+      <w:proofErr w:type="spellStart"/>
+      <w:r>
+        <w:t>code</w:t>
+      </w:r>
+      <w:proofErr w:type="spellEnd"/>
+      <w:r>
+        <w:t xml:space="preserve"> </w:t>
+      </w:r>
+      <w:proofErr w:type="spellStart"/>
+      <w:r>
+        <w:t>smells</w:t>
+      </w:r>
+      <w:proofErr w:type="spellEnd"/>
+      <w:r>
+        <w:t xml:space="preserve">. De los 10 </w:t>
+      </w:r>
+      <w:proofErr w:type="spellStart"/>
+      <w:r>
+        <w:t>issues</w:t>
+      </w:r>
+      <w:proofErr w:type="spellEnd"/>
+      <w:r>
+        <w:t xml:space="preserve">, 2 son de severidad mayor e incluyen una deuda técnica de 20 min </w:t>
+      </w:r>
+      <w:r>
+        <w:t>cada uno</w:t>
+      </w:r>
+      <w:r>
+        <w:t>, se trata de código duplicado</w:t>
+      </w:r>
+      <w:r>
+        <w:t xml:space="preserve">, corresponde a las </w:t>
+      </w:r>
+      <w:proofErr w:type="spellStart"/>
+      <w:r>
+        <w:t>activities</w:t>
+      </w:r>
+      <w:proofErr w:type="spellEnd"/>
+      <w:r>
+        <w:t xml:space="preserve"> </w:t>
+      </w:r>
+      <w:proofErr w:type="spellStart"/>
+      <w:r>
+        <w:t>MainActivity</w:t>
+      </w:r>
+      <w:proofErr w:type="spellEnd"/>
+      <w:r>
+        <w:t xml:space="preserve"> y </w:t>
+      </w:r>
+      <w:proofErr w:type="spellStart"/>
+      <w:r>
+        <w:t>UrgenciaActivity</w:t>
+      </w:r>
+      <w:proofErr w:type="spellEnd"/>
+      <w:r>
+        <w:t xml:space="preserve">; 7 </w:t>
+      </w:r>
+      <w:proofErr w:type="spellStart"/>
+      <w:r>
+        <w:t>code</w:t>
+      </w:r>
+      <w:proofErr w:type="spellEnd"/>
+      <w:r>
+        <w:t xml:space="preserve"> </w:t>
+      </w:r>
+      <w:proofErr w:type="spellStart"/>
+      <w:r>
+        <w:t>smells</w:t>
+      </w:r>
+      <w:proofErr w:type="spellEnd"/>
+      <w:r>
+        <w:t xml:space="preserve"> son de severidad informativa, siendo 6 de ellos por código obsoleto, y que por el momento no es aconsejable corregir, el </w:t>
+      </w:r>
+      <w:proofErr w:type="spellStart"/>
+      <w:r>
+        <w:t>code</w:t>
+      </w:r>
+      <w:proofErr w:type="spellEnd"/>
+      <w:r>
+        <w:t xml:space="preserve"> </w:t>
+      </w:r>
+      <w:proofErr w:type="spellStart"/>
+      <w:r>
+        <w:t>smells</w:t>
+      </w:r>
+      <w:proofErr w:type="spellEnd"/>
+      <w:r>
+        <w:t xml:space="preserve"> restante se debe al uso de un valor de tipo entre &lt;&gt;, en la versión de j</w:t>
+      </w:r>
+      <w:r>
+        <w:t>ava que se usa no es necesario; y</w:t>
+      </w:r>
+      <w:r>
+        <w:t xml:space="preserve"> </w:t>
+      </w:r>
+      <w:r>
+        <w:t xml:space="preserve">finalmente </w:t>
+      </w:r>
+      <w:r>
+        <w:t>1</w:t>
+      </w:r>
+      <w:r>
+        <w:t xml:space="preserve"> </w:t>
+      </w:r>
+      <w:proofErr w:type="spellStart"/>
+      <w:r>
+        <w:t>code</w:t>
+      </w:r>
+      <w:proofErr w:type="spellEnd"/>
+      <w:r>
+        <w:t xml:space="preserve"> </w:t>
+      </w:r>
+      <w:proofErr w:type="spellStart"/>
+      <w:r>
+        <w:t>smell</w:t>
+      </w:r>
+      <w:proofErr w:type="spellEnd"/>
+      <w:r>
+        <w:t xml:space="preserve"> de severidad menor, resultado</w:t>
+      </w:r>
+      <w:r>
+        <w:t xml:space="preserve"> de usar una variable local para retornar el valor de salida de un método no siendo necesaria la variable.</w:t>
+      </w:r>
+    </w:p>
+    <w:p>
+      <w:pPr>
+        <w:jc w:val="both"/>
+      </w:pPr>
+    </w:p>
+    <w:p>
+      <w:pPr>
+        <w:jc w:val="both"/>
+      </w:pPr>
+      <w:r>
+        <w:t xml:space="preserve">Las </w:t>
+      </w:r>
+      <w:proofErr w:type="spellStart"/>
+      <w:r>
+        <w:t>issues</w:t>
+      </w:r>
+      <w:proofErr w:type="spellEnd"/>
+      <w:r>
+        <w:t xml:space="preserve"> de severidad mayor con deuda técnica de 20 minutos</w:t>
+      </w:r>
+      <w:r>
+        <w:t xml:space="preserve"> cada uno</w:t>
+      </w:r>
+      <w:r>
+        <w:t>:</w:t>
+      </w:r>
+      <w:r>
+        <w:pict>
+          <v:shape id="_x0000_i1050" type="#_x0000_t75" style="width:499.5pt;height:248.5pt">
+            <v:imagedata r:id="rId18" o:title="Informe9.1"/>
+          </v:shape>
+        </w:pict>
+      </w:r>
+    </w:p>
+    <w:p>
+      <w:pPr>
+        <w:jc w:val="both"/>
+      </w:pPr>
+    </w:p>
+    <w:p>
+      <w:pPr>
+        <w:jc w:val="both"/>
+      </w:pPr>
+    </w:p>
+    <w:p>
+      <w:pPr>
+        <w:jc w:val="both"/>
+      </w:pPr>
+      <w:r>
+        <w:t xml:space="preserve">La </w:t>
+      </w:r>
+      <w:proofErr w:type="spellStart"/>
+      <w:r>
+        <w:t>issue</w:t>
+      </w:r>
+      <w:proofErr w:type="spellEnd"/>
+      <w:r>
+        <w:t xml:space="preserve"> de severidad menor con una deuda técnica de 2 minutos:</w:t>
+      </w:r>
+      <w:r>
+        <w:pict>
+          <v:shape id="_x0000_i1052" type="#_x0000_t75" style="width:499pt;height:245.5pt">
+            <v:imagedata r:id="rId19" o:title="Informe9.2"/>
+          </v:shape>
+        </w:pict>
+      </w:r>
+    </w:p>
+    <w:p>
+      <w:pPr>
+        <w:jc w:val="both"/>
+        <w:rPr>
+          <w:b/>
+        </w:rPr>
+      </w:pPr>
+      <w:r>
+        <w:rPr>
+          <w:b/>
+        </w:rPr>
+        <w:pict>
+          <v:shape id="_x0000_i1078" type="#_x0000_t75" style="width:497pt;height:247pt">
+            <v:imagedata r:id="rId20" o:title="Informe9.4"/>
+          </v:shape>
+        </w:pict>
+      </w:r>
+    </w:p>
+    <w:p>
+      <w:pPr>
+        <w:jc w:val="both"/>
+        <w:rPr>
+          <w:b/>
+        </w:rPr>
+      </w:pPr>
+    </w:p>
+    <w:p>
+      <w:pPr>
+        <w:jc w:val="both"/>
+        <w:rPr>
+          <w:b/>
+        </w:rPr>
+      </w:pPr>
+    </w:p>
+    <w:p>
+      <w:pPr>
+        <w:jc w:val="both"/>
+        <w:rPr>
+          <w:b/>
+        </w:rPr>
+      </w:pPr>
+    </w:p>
+    <w:p>
+      <w:pPr>
+        <w:jc w:val="both"/>
+        <w:rPr>
+          <w:b/>
+        </w:rPr>
+      </w:pPr>
+    </w:p>
+    <w:p>
+      <w:pPr>
+        <w:jc w:val="both"/>
+        <w:rPr>
+          <w:b/>
+        </w:rPr>
+      </w:pPr>
+    </w:p>
+    <w:p>
+      <w:pPr>
+        <w:jc w:val="both"/>
+        <w:rPr>
+          <w:b/>
+        </w:rPr>
+      </w:pPr>
+    </w:p>
+    <w:p>
+      <w:pPr>
+        <w:jc w:val="both"/>
+        <w:rPr>
+          <w:b/>
+        </w:rPr>
+      </w:pPr>
+    </w:p>
+    <w:p>
+      <w:pPr>
+        <w:jc w:val="both"/>
+        <w:rPr>
+          <w:b/>
+        </w:rPr>
+      </w:pPr>
+    </w:p>
+    <w:p>
+      <w:pPr>
+        <w:jc w:val="both"/>
+      </w:pPr>
+      <w:r>
+        <w:t xml:space="preserve">La </w:t>
+      </w:r>
+      <w:proofErr w:type="spellStart"/>
+      <w:r>
+        <w:t>issue</w:t>
+      </w:r>
+      <w:proofErr w:type="spellEnd"/>
+      <w:r>
+        <w:t xml:space="preserve"> de severidad informativa con una deuda técnica de 1 minuto:</w:t>
+      </w:r>
+    </w:p>
+    <w:p>
+      <w:pPr>
+        <w:jc w:val="both"/>
+      </w:pPr>
+      <w:r>
+        <w:pict>
+          <v:shape id="_x0000_i1079" type="#_x0000_t75" style="width:492pt;height:244pt">
+            <v:imagedata r:id="rId21" o:title="Informe9.3"/>
+          </v:shape>
+        </w:pict>
+      </w:r>
+    </w:p>
+    <w:p>
+      <w:pPr>
+        <w:jc w:val="both"/>
+        <w:rPr>
+          <w:b/>
+        </w:rPr>
+      </w:pPr>
+    </w:p>
+    <w:p>
+      <w:pPr>
+        <w:jc w:val="both"/>
+        <w:rPr>
+          <w:b/>
+        </w:rPr>
+      </w:pPr>
+      <w:r>
+        <w:rPr>
+          <w:b/>
+        </w:rPr>
+        <w:pict>
+          <v:shape id="_x0000_i1081" type="#_x0000_t75" style="width:495.5pt;height:245.5pt">
+            <v:imagedata r:id="rId22" o:title="Informe9.5"/>
+          </v:shape>
+        </w:pict>
+      </w:r>
+    </w:p>
+    <w:p>
+      <w:pPr>
+        <w:jc w:val="both"/>
+        <w:rPr>
+          <w:b/>
+        </w:rPr>
+      </w:pPr>
+    </w:p>
+    <w:p>
+      <w:pPr>
+        <w:jc w:val="both"/>
+        <w:rPr>
+          <w:b/>
+        </w:rPr>
+      </w:pPr>
+    </w:p>
+    <w:p>
+      <w:pPr>
+        <w:jc w:val="both"/>
+        <w:rPr>
+          <w:b/>
+        </w:rPr>
+      </w:pPr>
+    </w:p>
+    <w:p>
+      <w:pPr>
+        <w:jc w:val="both"/>
+        <w:rPr>
+          <w:b/>
+        </w:rPr>
+      </w:pPr>
+    </w:p>
+    <w:p>
+      <w:pPr>
+        <w:jc w:val="both"/>
+        <w:rPr>
+          <w:b/>
+        </w:rPr>
+      </w:pPr>
+    </w:p>
+    <w:p>
+      <w:pPr>
+        <w:jc w:val="both"/>
+        <w:rPr>
+          <w:b/>
+        </w:rPr>
+      </w:pPr>
+    </w:p>
+    <w:p>
+      <w:pPr>
+        <w:jc w:val="both"/>
+        <w:rPr>
+          <w:b/>
+        </w:rPr>
+      </w:pPr>
+      <w:r>
+        <w:rPr>
+          <w:b/>
+        </w:rPr>
+        <w:t>PLAN DE ACCIÓN</w:t>
+      </w:r>
+    </w:p>
+    <w:p>
+      <w:pPr>
+        <w:pStyle w:val="Prrafodelista"/>
+        <w:numPr>
+          <w:ilvl w:val="0"/>
+          <w:numId w:val="6"/>
+        </w:numPr>
+        <w:jc w:val="both"/>
+      </w:pPr>
+      <w:r>
+        <w:t>Corregir en la medida de lo posible</w:t>
+      </w:r>
+      <w:r>
+        <w:t xml:space="preserve"> los </w:t>
+      </w:r>
+      <w:proofErr w:type="spellStart"/>
+      <w:r>
+        <w:t>code</w:t>
+      </w:r>
+      <w:proofErr w:type="spellEnd"/>
+      <w:r>
+        <w:t xml:space="preserve"> </w:t>
+      </w:r>
+      <w:proofErr w:type="spellStart"/>
+      <w:r>
+        <w:t>smells</w:t>
+      </w:r>
+      <w:proofErr w:type="spellEnd"/>
+      <w:r>
+        <w:t xml:space="preserve"> por código repetido que tienen una deuda técnica de 20 </w:t>
+      </w:r>
+      <w:r>
+        <w:t xml:space="preserve">minutos </w:t>
+      </w:r>
+      <w:r>
+        <w:t xml:space="preserve">cada uno. La duplicación se encuentra en las </w:t>
+      </w:r>
+      <w:proofErr w:type="spellStart"/>
+      <w:r>
+        <w:t>activities</w:t>
+      </w:r>
+      <w:proofErr w:type="spellEnd"/>
+      <w:r>
+        <w:t xml:space="preserve"> </w:t>
+      </w:r>
+      <w:proofErr w:type="spellStart"/>
+      <w:r>
+        <w:t>MainActivity</w:t>
+      </w:r>
+      <w:proofErr w:type="spellEnd"/>
+      <w:r>
+        <w:t xml:space="preserve"> y </w:t>
+      </w:r>
+      <w:proofErr w:type="spellStart"/>
+      <w:r>
+        <w:t>UrgenciaActivity</w:t>
+      </w:r>
+      <w:proofErr w:type="spellEnd"/>
+      <w:r>
+        <w:t xml:space="preserve">. </w:t>
+      </w:r>
+    </w:p>
+    <w:p>
+      <w:pPr>
+        <w:pStyle w:val="Prrafodelista"/>
+        <w:numPr>
+          <w:ilvl w:val="0"/>
+          <w:numId w:val="6"/>
+        </w:numPr>
+        <w:jc w:val="both"/>
+      </w:pPr>
+      <w:r>
+        <w:t xml:space="preserve">Eliminar el </w:t>
+      </w:r>
+      <w:proofErr w:type="spellStart"/>
+      <w:r>
+        <w:t>code</w:t>
+      </w:r>
+      <w:proofErr w:type="spellEnd"/>
+      <w:r>
+        <w:t xml:space="preserve"> </w:t>
+      </w:r>
+      <w:proofErr w:type="spellStart"/>
+      <w:r>
+        <w:t>smell</w:t>
+      </w:r>
+      <w:proofErr w:type="spellEnd"/>
+      <w:r>
+        <w:t xml:space="preserve"> de severidad menor de la clase </w:t>
+      </w:r>
+      <w:proofErr w:type="spellStart"/>
+      <w:r>
+        <w:t>PresenterGasolineras</w:t>
+      </w:r>
+      <w:proofErr w:type="spellEnd"/>
+      <w:r>
+        <w:t xml:space="preserve"> y que tiene una deuda técnica de 2</w:t>
+      </w:r>
+      <w:r>
+        <w:t xml:space="preserve"> minutos</w:t>
+      </w:r>
+      <w:r>
+        <w:t xml:space="preserve"> (método </w:t>
+      </w:r>
+      <w:proofErr w:type="spellStart"/>
+      <w:proofErr w:type="gramStart"/>
+      <w:r>
+        <w:t>calcularDistanciaEntrePuntoYGasolinera</w:t>
+      </w:r>
+      <w:proofErr w:type="spellEnd"/>
+      <w:r>
+        <w:t>(</w:t>
+      </w:r>
+      <w:proofErr w:type="gramEnd"/>
+      <w:r>
+        <w:t>)).</w:t>
+      </w:r>
+    </w:p>
+    <w:p>
+      <w:pPr>
+        <w:pStyle w:val="Prrafodelista"/>
+        <w:numPr>
+          <w:ilvl w:val="0"/>
+          <w:numId w:val="6"/>
+        </w:numPr>
+        <w:jc w:val="both"/>
+      </w:pPr>
+      <w:r>
+        <w:t xml:space="preserve">Eliminar el </w:t>
+      </w:r>
+      <w:proofErr w:type="spellStart"/>
+      <w:r>
+        <w:t>code</w:t>
+      </w:r>
+      <w:proofErr w:type="spellEnd"/>
+      <w:r>
+        <w:t xml:space="preserve"> </w:t>
+      </w:r>
+      <w:proofErr w:type="spellStart"/>
+      <w:r>
+        <w:t>smell</w:t>
+      </w:r>
+      <w:proofErr w:type="spellEnd"/>
+      <w:r>
+        <w:t xml:space="preserve"> de severidad informativa de la </w:t>
+      </w:r>
+      <w:proofErr w:type="spellStart"/>
+      <w:r>
+        <w:t>MainActivity</w:t>
+      </w:r>
+      <w:proofErr w:type="spellEnd"/>
+      <w:r>
+        <w:t xml:space="preserve"> con una deuda técnica de 1 minuto (método </w:t>
+      </w:r>
+      <w:proofErr w:type="spellStart"/>
+      <w:proofErr w:type="gramStart"/>
+      <w:r>
+        <w:t>onCreate</w:t>
+      </w:r>
+      <w:proofErr w:type="spellEnd"/>
+      <w:r>
+        <w:t>(</w:t>
+      </w:r>
+      <w:proofErr w:type="gramEnd"/>
+      <w:r>
+        <w:t>)).</w:t>
+      </w:r>
+    </w:p>
+    <w:p>
+      <w:pPr>
+        <w:jc w:val="both"/>
+      </w:pPr>
+    </w:p>
+    <w:p>
+      <w:pPr>
+        <w:jc w:val="both"/>
+      </w:pPr>
+      <w:r>
+        <w:t xml:space="preserve">Comentarios: </w:t>
+      </w:r>
+    </w:p>
+    <w:p>
+      <w:pPr>
+        <w:jc w:val="both"/>
+      </w:pPr>
+    </w:p>
+    <w:p>
+      <w:pPr>
+        <w:pStyle w:val="Prrafodelista"/>
+        <w:numPr>
+          <w:ilvl w:val="0"/>
+          <w:numId w:val="1"/>
+        </w:numPr>
+        <w:jc w:val="both"/>
+      </w:pPr>
+      <w:r>
+        <w:t xml:space="preserve">No se </w:t>
+      </w:r>
+      <w:r>
+        <w:t xml:space="preserve">eliminarán </w:t>
+      </w:r>
+      <w:r>
+        <w:t xml:space="preserve">el resto de </w:t>
+      </w:r>
+      <w:proofErr w:type="spellStart"/>
+      <w:r>
+        <w:t>issues</w:t>
+      </w:r>
+      <w:proofErr w:type="spellEnd"/>
+      <w:r>
+        <w:t xml:space="preserve"> por el momento,</w:t>
+      </w:r>
+      <w:r>
+        <w:t xml:space="preserve"> </w:t>
+      </w:r>
+      <w:r>
+        <w:t>su corrección puede</w:t>
+      </w:r>
+      <w:r>
+        <w:t xml:space="preserve"> poner en riesgo el funcionamiento de la App. Son </w:t>
+      </w:r>
+      <w:proofErr w:type="spellStart"/>
+      <w:r>
+        <w:t>issues</w:t>
+      </w:r>
+      <w:proofErr w:type="spellEnd"/>
+      <w:r>
+        <w:t xml:space="preserve"> por código obsoleto.</w:t>
+      </w:r>
+    </w:p>
+    <w:p>
+      <w:pPr>
+        <w:pStyle w:val="Prrafodelista"/>
+        <w:jc w:val="both"/>
+      </w:pPr>
+    </w:p>
+    <w:p>
+      <w:pPr>
+        <w:pStyle w:val="Prrafodelista"/>
+        <w:numPr>
+          <w:ilvl w:val="0"/>
+          <w:numId w:val="1"/>
+        </w:numPr>
+        <w:jc w:val="both"/>
+      </w:pPr>
+      <w:r>
+        <w:t xml:space="preserve">Los criterios de </w:t>
+      </w:r>
+      <w:r>
+        <w:t>calidad</w:t>
+      </w:r>
+      <w:r>
+        <w:t xml:space="preserve"> pasan, pero debemos realizar planes de acción preventivos para que la situación siga de la misma forma y que la calidad del producto mejore.</w:t>
+      </w:r>
+    </w:p>
+    <w:p/>
+    <w:p/>
+    <w:p/>
     <w:sectPr>
-      <w:headerReference w:type="default" r:id="rId17"/>
+      <w:headerReference w:type="default" r:id="rId23"/>
       <w:pgSz w:w="11906" w:h="16838"/>
       <w:pgMar w:top="1417" w:right="1701" w:bottom="1417" w:left="1701" w:header="708" w:footer="708" w:gutter="0"/>
       <w:cols w:space="708"/>
@@ -1900,6 +2699,95 @@
     </w:lvl>
   </w:abstractNum>
   <w:abstractNum w:abstractNumId="4" w15:restartNumberingAfterBreak="0">
+    <w:nsid w:val="5C84752A"/>
+    <w:multiLevelType w:val="hybridMultilevel"/>
+    <w:tmpl w:val="7F823970"/>
+    <w:lvl w:ilvl="0" w:tplc="0C0A0011">
+      <w:start w:val="1"/>
+      <w:numFmt w:val="decimal"/>
+      <w:lvlText w:val="%1)"/>
+      <w:lvlJc w:val="left"/>
+      <w:pPr>
+        <w:ind w:left="720" w:hanging="360"/>
+      </w:pPr>
+      <w:rPr>
+        <w:rFonts w:hint="default"/>
+      </w:rPr>
+    </w:lvl>
+    <w:lvl w:ilvl="1" w:tplc="0C0A0019" w:tentative="1">
+      <w:start w:val="1"/>
+      <w:numFmt w:val="lowerLetter"/>
+      <w:lvlText w:val="%2."/>
+      <w:lvlJc w:val="left"/>
+      <w:pPr>
+        <w:ind w:left="1440" w:hanging="360"/>
+      </w:pPr>
+    </w:lvl>
+    <w:lvl w:ilvl="2" w:tplc="0C0A001B" w:tentative="1">
+      <w:start w:val="1"/>
+      <w:numFmt w:val="lowerRoman"/>
+      <w:lvlText w:val="%3."/>
+      <w:lvlJc w:val="right"/>
+      <w:pPr>
+        <w:ind w:left="2160" w:hanging="180"/>
+      </w:pPr>
+    </w:lvl>
+    <w:lvl w:ilvl="3" w:tplc="0C0A000F" w:tentative="1">
+      <w:start w:val="1"/>
+      <w:numFmt w:val="decimal"/>
+      <w:lvlText w:val="%4."/>
+      <w:lvlJc w:val="left"/>
+      <w:pPr>
+        <w:ind w:left="2880" w:hanging="360"/>
+      </w:pPr>
+    </w:lvl>
+    <w:lvl w:ilvl="4" w:tplc="0C0A0019" w:tentative="1">
+      <w:start w:val="1"/>
+      <w:numFmt w:val="lowerLetter"/>
+      <w:lvlText w:val="%5."/>
+      <w:lvlJc w:val="left"/>
+      <w:pPr>
+        <w:ind w:left="3600" w:hanging="360"/>
+      </w:pPr>
+    </w:lvl>
+    <w:lvl w:ilvl="5" w:tplc="0C0A001B" w:tentative="1">
+      <w:start w:val="1"/>
+      <w:numFmt w:val="lowerRoman"/>
+      <w:lvlText w:val="%6."/>
+      <w:lvlJc w:val="right"/>
+      <w:pPr>
+        <w:ind w:left="4320" w:hanging="180"/>
+      </w:pPr>
+    </w:lvl>
+    <w:lvl w:ilvl="6" w:tplc="0C0A000F" w:tentative="1">
+      <w:start w:val="1"/>
+      <w:numFmt w:val="decimal"/>
+      <w:lvlText w:val="%7."/>
+      <w:lvlJc w:val="left"/>
+      <w:pPr>
+        <w:ind w:left="5040" w:hanging="360"/>
+      </w:pPr>
+    </w:lvl>
+    <w:lvl w:ilvl="7" w:tplc="0C0A0019" w:tentative="1">
+      <w:start w:val="1"/>
+      <w:numFmt w:val="lowerLetter"/>
+      <w:lvlText w:val="%8."/>
+      <w:lvlJc w:val="left"/>
+      <w:pPr>
+        <w:ind w:left="5760" w:hanging="360"/>
+      </w:pPr>
+    </w:lvl>
+    <w:lvl w:ilvl="8" w:tplc="0C0A001B" w:tentative="1">
+      <w:start w:val="1"/>
+      <w:numFmt w:val="lowerRoman"/>
+      <w:lvlText w:val="%9."/>
+      <w:lvlJc w:val="right"/>
+      <w:pPr>
+        <w:ind w:left="6480" w:hanging="180"/>
+      </w:pPr>
+    </w:lvl>
+  </w:abstractNum>
+  <w:abstractNum w:abstractNumId="5" w15:restartNumberingAfterBreak="0">
     <w:nsid w:val="6FD479BD"/>
     <w:multiLevelType w:val="hybridMultilevel"/>
     <w:tmpl w:val="7F823970"/>
@@ -1992,7 +2880,7 @@
     <w:abstractNumId w:val="1"/>
   </w:num>
   <w:num w:numId="2">
-    <w:abstractNumId w:val="4"/>
+    <w:abstractNumId w:val="5"/>
   </w:num>
   <w:num w:numId="3">
     <w:abstractNumId w:val="0"/>
@@ -2002,6 +2890,9 @@
   </w:num>
   <w:num w:numId="5">
     <w:abstractNumId w:val="3"/>
+  </w:num>
+  <w:num w:numId="6">
+    <w:abstractNumId w:val="4"/>
   </w:num>
 </w:numbering>
 </file>

</xml_diff>

<commit_message>
Revision de documentos, interfaces y exportacion de documentos a formatos adecuados
Se ha revisado la ortografía y coherencia de la documentación así como se ha corregido algun error en la misma; se han revisado las interfaces con sus correspondientes correcciones; y se han exportado los documentos a los formatos requeridos.

Falta realizar el manual de usuario correspondiente a la funcionalidad y preparar el .apk.
</commit_message>
<xml_diff>
--- a/Docs/Quality Reports/Sprint02-QAReport.docx
+++ b/Docs/Quality Reports/Sprint02-QAReport.docx
@@ -123,98 +123,18 @@
         <w:t>calidad</w:t>
       </w:r>
       <w:r>
-        <w:t xml:space="preserve">, igualmente nos encontramos con un total de 24 </w:t>
-      </w:r>
-      <w:proofErr w:type="spellStart"/>
-      <w:r>
-        <w:t>code</w:t>
-      </w:r>
-      <w:proofErr w:type="spellEnd"/>
-      <w:r>
-        <w:t xml:space="preserve"> </w:t>
-      </w:r>
-      <w:proofErr w:type="spellStart"/>
-      <w:r>
-        <w:t>smells</w:t>
-      </w:r>
-      <w:proofErr w:type="spellEnd"/>
-      <w:r>
-        <w:t xml:space="preserve"> y una duplicación del 3.6% de líneas de nuestro código.</w:t>
-      </w:r>
-    </w:p>
-    <w:p>
-      <w:pPr>
-        <w:jc w:val="both"/>
-      </w:pPr>
-      <w:r>
-        <w:t xml:space="preserve">De los 24 </w:t>
-      </w:r>
-      <w:proofErr w:type="spellStart"/>
-      <w:r>
-        <w:t>code</w:t>
-      </w:r>
-      <w:proofErr w:type="spellEnd"/>
-      <w:r>
-        <w:t xml:space="preserve"> </w:t>
-      </w:r>
-      <w:proofErr w:type="spellStart"/>
-      <w:r>
-        <w:t>smell</w:t>
-      </w:r>
-      <w:proofErr w:type="spellEnd"/>
-      <w:r>
-        <w:t xml:space="preserve"> 5 son de severidad mayor, 12 menor y 7 informativa; siendo la deuda técnica entre todos de 4h. Los </w:t>
-      </w:r>
-      <w:proofErr w:type="spellStart"/>
-      <w:r>
-        <w:t>code</w:t>
-      </w:r>
-      <w:proofErr w:type="spellEnd"/>
-      <w:r>
-        <w:t xml:space="preserve"> </w:t>
-      </w:r>
-      <w:proofErr w:type="spellStart"/>
-      <w:r>
-        <w:t>smells</w:t>
-      </w:r>
-      <w:proofErr w:type="spellEnd"/>
-      <w:r>
-        <w:t xml:space="preserve"> de severidad mayor son debidos a la asignación de valores en variables locales que no se van a utilizar (deuda técnica conjunta de 30 minutos), el uso de un </w:t>
-      </w:r>
-      <w:proofErr w:type="spellStart"/>
-      <w:r>
-        <w:t>System.out</w:t>
-      </w:r>
-      <w:proofErr w:type="spellEnd"/>
-      <w:r>
-        <w:t xml:space="preserve"> en lugar de usar el </w:t>
-      </w:r>
-      <w:proofErr w:type="spellStart"/>
-      <w:r>
-        <w:t>logger</w:t>
-      </w:r>
-      <w:proofErr w:type="spellEnd"/>
-      <w:r>
-        <w:t xml:space="preserve"> (deuda técnica de 10 minutos), y bloques de código duplicados (deuda técnica conjunta de </w:t>
-      </w:r>
-      <w:r>
-        <w:t xml:space="preserve">1h, aunque realmente sería de 30 minutos ya que los </w:t>
-      </w:r>
-      <w:proofErr w:type="spellStart"/>
-      <w:r>
-        <w:t>code</w:t>
-      </w:r>
-      <w:proofErr w:type="spellEnd"/>
-      <w:r>
-        <w:t xml:space="preserve"> </w:t>
-      </w:r>
-      <w:proofErr w:type="spellStart"/>
-      <w:r>
-        <w:t>smells</w:t>
-      </w:r>
-      <w:proofErr w:type="spellEnd"/>
-      <w:r>
-        <w:t xml:space="preserve"> están duplicados entre sí</w:t>
+        <w:t>, igualmente nos encontramos con un total de 24 code smells y una duplicación del 3.6% de líneas de nuestro código.</w:t>
+      </w:r>
+    </w:p>
+    <w:p>
+      <w:pPr>
+        <w:jc w:val="both"/>
+      </w:pPr>
+      <w:r>
+        <w:t xml:space="preserve">De los 24 code smell 5 son de severidad mayor, 12 menor y 7 informativa; siendo la deuda técnica entre todos de 4h. Los code smells de severidad mayor son debidos a la asignación de valores en variables locales que no se van a utilizar (deuda técnica conjunta de 30 minutos), el uso de un System.out en lugar de usar el logger (deuda técnica de 10 minutos), y bloques de código duplicados (deuda técnica conjunta de </w:t>
+      </w:r>
+      <w:r>
+        <w:t>1h</w:t>
       </w:r>
       <w:r>
         <w:t>)</w:t>
@@ -228,119 +148,25 @@
         <w:jc w:val="both"/>
       </w:pPr>
       <w:r>
-        <w:t xml:space="preserve">De los </w:t>
-      </w:r>
-      <w:proofErr w:type="spellStart"/>
-      <w:r>
-        <w:t>code</w:t>
-      </w:r>
-      <w:proofErr w:type="spellEnd"/>
-      <w:r>
-        <w:t xml:space="preserve"> </w:t>
-      </w:r>
-      <w:proofErr w:type="spellStart"/>
-      <w:r>
-        <w:t>smells</w:t>
-      </w:r>
-      <w:proofErr w:type="spellEnd"/>
-      <w:r>
-        <w:t xml:space="preserve"> de severidad mayor hay 2 que incumplen la misma regla (</w:t>
-      </w:r>
-      <w:proofErr w:type="spellStart"/>
-      <w:r>
-        <w:t>Unused</w:t>
-      </w:r>
-      <w:proofErr w:type="spellEnd"/>
-      <w:r>
-        <w:t xml:space="preserve"> </w:t>
-      </w:r>
-      <w:proofErr w:type="spellStart"/>
-      <w:r>
-        <w:t>assigments</w:t>
-      </w:r>
-      <w:proofErr w:type="spellEnd"/>
-      <w:r>
-        <w:t xml:space="preserve"> </w:t>
-      </w:r>
-      <w:proofErr w:type="spellStart"/>
-      <w:r>
-        <w:t>should</w:t>
-      </w:r>
-      <w:proofErr w:type="spellEnd"/>
-      <w:r>
-        <w:t xml:space="preserve"> be removed) y otro que incumple otra (Standard outputs </w:t>
-      </w:r>
-      <w:proofErr w:type="spellStart"/>
-      <w:r>
-        <w:t>should</w:t>
-      </w:r>
-      <w:proofErr w:type="spellEnd"/>
-      <w:r>
-        <w:t xml:space="preserve"> </w:t>
-      </w:r>
-      <w:proofErr w:type="spellStart"/>
-      <w:r>
-        <w:t>not</w:t>
-      </w:r>
-      <w:proofErr w:type="spellEnd"/>
-      <w:r>
-        <w:t xml:space="preserve"> be </w:t>
-      </w:r>
-      <w:proofErr w:type="spellStart"/>
-      <w:r>
-        <w:t>used</w:t>
-      </w:r>
-      <w:proofErr w:type="spellEnd"/>
-      <w:r>
-        <w:t xml:space="preserve"> </w:t>
-      </w:r>
-      <w:proofErr w:type="spellStart"/>
-      <w:r>
-        <w:t>directly</w:t>
-      </w:r>
-      <w:proofErr w:type="spellEnd"/>
-      <w:r>
-        <w:t xml:space="preserve"> to log </w:t>
-      </w:r>
-      <w:proofErr w:type="spellStart"/>
-      <w:r>
-        <w:t>anything</w:t>
-      </w:r>
-      <w:proofErr w:type="spellEnd"/>
-      <w:r>
-        <w:t xml:space="preserve">). Son </w:t>
-      </w:r>
-      <w:proofErr w:type="spellStart"/>
-      <w:r>
-        <w:t>code</w:t>
-      </w:r>
-      <w:proofErr w:type="spellEnd"/>
-      <w:r>
-        <w:t xml:space="preserve"> </w:t>
-      </w:r>
-      <w:proofErr w:type="spellStart"/>
-      <w:r>
-        <w:t>smells</w:t>
-      </w:r>
-      <w:proofErr w:type="spellEnd"/>
-      <w:r>
-        <w:t xml:space="preserve"> cuya corrección no requiere de demasiado tiempo y que va a reducir la deuda técnica en 40 minutos. Esta es la regla que incumplen dos </w:t>
-      </w:r>
-      <w:proofErr w:type="spellStart"/>
-      <w:r>
-        <w:t>code</w:t>
-      </w:r>
-      <w:proofErr w:type="spellEnd"/>
-      <w:r>
-        <w:t xml:space="preserve"> </w:t>
-      </w:r>
-      <w:proofErr w:type="spellStart"/>
-      <w:r>
-        <w:t>smells</w:t>
-      </w:r>
-      <w:proofErr w:type="spellEnd"/>
-      <w:r>
-        <w:t>:</w:t>
+        <w:t xml:space="preserve">De los code smells de severidad mayor hay 2 que incumplen la misma regla (Unused assigments should be removed) y otro que incumple otra (Standard outputs should not be used directly to log anything). Son code smells cuya corrección no requiere de demasiado tiempo y que va a reducir la deuda técnica en 40 minutos. Esta es </w:t>
+      </w:r>
+      <w:r>
+        <w:t xml:space="preserve">una de </w:t>
+      </w:r>
+      <w:r>
+        <w:t>la</w:t>
+      </w:r>
+      <w:r>
+        <w:t>s dos</w:t>
+      </w:r>
+      <w:r>
+        <w:t xml:space="preserve"> regla</w:t>
+      </w:r>
+      <w:r>
+        <w:t>s, y la incumplen</w:t>
+      </w:r>
+      <w:r>
+        <w:t xml:space="preserve"> dos code smells:</w:t>
       </w:r>
     </w:p>
     <w:p>
@@ -349,7 +175,7 @@
       </w:pPr>
       <w:r>
         <w:pict>
-          <v:shape id="_x0000_i1026" type="#_x0000_t75" style="width:495.5pt;height:246.5pt">
+          <v:shape id="_x0000_i1026" type="#_x0000_t75" style="width:495.5pt;height:247pt">
             <v:imagedata r:id="rId8" o:title="Informe7"/>
           </v:shape>
         </w:pict>
@@ -364,37 +190,15 @@
       <w:pPr>
         <w:jc w:val="both"/>
       </w:pPr>
-    </w:p>
-    <w:p>
-      <w:pPr>
-        <w:jc w:val="both"/>
-      </w:pPr>
-      <w:r>
-        <w:t xml:space="preserve">Vemos que uno de los </w:t>
-      </w:r>
-      <w:proofErr w:type="spellStart"/>
-      <w:r>
-        <w:t>code</w:t>
-      </w:r>
-      <w:proofErr w:type="spellEnd"/>
-      <w:r>
-        <w:t xml:space="preserve"> </w:t>
-      </w:r>
-      <w:proofErr w:type="spellStart"/>
-      <w:r>
-        <w:t>smells</w:t>
-      </w:r>
-      <w:proofErr w:type="spellEnd"/>
-      <w:r>
-        <w:t xml:space="preserve"> de esta regla está en la clase </w:t>
-      </w:r>
-      <w:proofErr w:type="spellStart"/>
-      <w:r>
-        <w:t>OrdenarGasolinerasPorDistancia</w:t>
-      </w:r>
-      <w:proofErr w:type="spellEnd"/>
-      <w:r>
-        <w:t xml:space="preserve"> (su deuda técnica es de 15 minutos)</w:t>
+      <w:bookmarkStart w:id="0" w:name="_GoBack"/>
+      <w:bookmarkEnd w:id="0"/>
+    </w:p>
+    <w:p>
+      <w:pPr>
+        <w:jc w:val="both"/>
+      </w:pPr>
+      <w:r>
+        <w:t>Vemos que uno de los code smells de esta regla está en la clase OrdenarGasolinerasPorDistancia (su deuda técnica es de 15 minutos)</w:t>
       </w:r>
       <w:r>
         <w:t>:</w:t>
@@ -422,31 +226,7 @@
         <w:jc w:val="both"/>
       </w:pPr>
       <w:r>
-        <w:t xml:space="preserve">El segundo </w:t>
-      </w:r>
-      <w:proofErr w:type="spellStart"/>
-      <w:r>
-        <w:t>code</w:t>
-      </w:r>
-      <w:proofErr w:type="spellEnd"/>
-      <w:r>
-        <w:t xml:space="preserve"> </w:t>
-      </w:r>
-      <w:proofErr w:type="spellStart"/>
-      <w:r>
-        <w:t>smell</w:t>
-      </w:r>
-      <w:proofErr w:type="spellEnd"/>
-      <w:r>
-        <w:t xml:space="preserve"> que incumple esta regla es de la clase </w:t>
-      </w:r>
-      <w:proofErr w:type="spellStart"/>
-      <w:r>
-        <w:t>PresenterGasolineras</w:t>
-      </w:r>
-      <w:proofErr w:type="spellEnd"/>
-      <w:r>
-        <w:t xml:space="preserve"> (su deuda técnica es de 15 minutos):</w:t>
+        <w:t>El segundo code smell que incumple esta regla es de la clase PresenterGasolineras (su deuda técnica es de 15 minutos):</w:t>
       </w:r>
     </w:p>
     <w:p>
@@ -490,29 +270,8 @@
         <w:jc w:val="both"/>
       </w:pPr>
       <w:r>
-        <w:t xml:space="preserve">La otra regla la incumple un único </w:t>
-      </w:r>
-      <w:proofErr w:type="spellStart"/>
-      <w:r>
-        <w:t>code</w:t>
-      </w:r>
-      <w:proofErr w:type="spellEnd"/>
-      <w:r>
-        <w:t xml:space="preserve"> </w:t>
-      </w:r>
-      <w:proofErr w:type="spellStart"/>
-      <w:r>
-        <w:t>smell</w:t>
-      </w:r>
-      <w:proofErr w:type="spellEnd"/>
-      <w:r>
-        <w:t>:</w:t>
-      </w:r>
-    </w:p>
-    <w:p>
-      <w:pPr>
-        <w:jc w:val="both"/>
-      </w:pPr>
+        <w:t>La otra regla la incumple un único code smell:</w:t>
+      </w:r>
     </w:p>
     <w:p>
       <w:pPr>
@@ -520,7 +279,7 @@
       </w:pPr>
       <w:r>
         <w:pict>
-          <v:shape id="_x0000_i1029" type="#_x0000_t75" style="width:475.5pt;height:235.5pt">
+          <v:shape id="_x0000_i1029" type="#_x0000_t75" style="width:475pt;height:235.5pt">
             <v:imagedata r:id="rId11" o:title="Informe7"/>
           </v:shape>
         </w:pict>
@@ -537,39 +296,18 @@
     <w:p>
       <w:pPr>
         <w:jc w:val="both"/>
-      </w:pPr>
-      <w:r>
-        <w:t xml:space="preserve">Este </w:t>
-      </w:r>
-      <w:proofErr w:type="spellStart"/>
-      <w:r>
-        <w:t>code</w:t>
-      </w:r>
-      <w:proofErr w:type="spellEnd"/>
-      <w:r>
-        <w:t xml:space="preserve"> </w:t>
-      </w:r>
-      <w:proofErr w:type="spellStart"/>
-      <w:r>
-        <w:t>smell</w:t>
-      </w:r>
-      <w:proofErr w:type="spellEnd"/>
-      <w:r>
-        <w:t xml:space="preserve"> introduce una deuda técnica de 10 minutos y pertenece a la clase </w:t>
-      </w:r>
-      <w:proofErr w:type="spellStart"/>
-      <w:r>
-        <w:t>PresenterGasolineras</w:t>
-      </w:r>
-      <w:proofErr w:type="spellEnd"/>
-      <w:r>
-        <w:t>:</w:t>
-      </w:r>
-    </w:p>
-    <w:p>
-      <w:pPr>
-        <w:jc w:val="both"/>
-      </w:pPr>
+        <w:rPr>
+          <w:b/>
+        </w:rPr>
+      </w:pPr>
+    </w:p>
+    <w:p>
+      <w:pPr>
+        <w:jc w:val="both"/>
+      </w:pPr>
+      <w:r>
+        <w:t>Este code smell introduce una deuda técnica de 10 minutos y pertenece a la clase PresenterGasolineras:</w:t>
+      </w:r>
     </w:p>
     <w:p>
       <w:pPr>
@@ -614,6 +352,14 @@
           <w:b/>
         </w:rPr>
       </w:pPr>
+    </w:p>
+    <w:p>
+      <w:pPr>
+        <w:jc w:val="both"/>
+        <w:rPr>
+          <w:b/>
+        </w:rPr>
+      </w:pPr>
       <w:r>
         <w:rPr>
           <w:b/>
@@ -633,11 +379,9 @@
       <w:r>
         <w:t xml:space="preserve">Arreglar el </w:t>
       </w:r>
-      <w:proofErr w:type="spellStart"/>
       <w:r>
         <w:t>issue</w:t>
       </w:r>
-      <w:proofErr w:type="spellEnd"/>
       <w:r>
         <w:t xml:space="preserve"> </w:t>
       </w:r>
@@ -648,42 +392,13 @@
         <w:t>,</w:t>
       </w:r>
       <w:r>
-        <w:t xml:space="preserve"> de la clase </w:t>
-      </w:r>
-      <w:proofErr w:type="spellStart"/>
-      <w:r>
-        <w:t>OrdenarGasolinerasPorDistancia</w:t>
-      </w:r>
-      <w:proofErr w:type="spellEnd"/>
+        <w:t xml:space="preserve"> de la clase OrdenarGasolinerasPorDistancia</w:t>
+      </w:r>
       <w:r>
         <w:t>,</w:t>
       </w:r>
       <w:r>
-        <w:t xml:space="preserve"> en la cual nos encontramos el </w:t>
-      </w:r>
-      <w:proofErr w:type="spellStart"/>
-      <w:r>
-        <w:t>code</w:t>
-      </w:r>
-      <w:proofErr w:type="spellEnd"/>
-      <w:r>
-        <w:t xml:space="preserve"> </w:t>
-      </w:r>
-      <w:proofErr w:type="spellStart"/>
-      <w:r>
-        <w:t>smell</w:t>
-      </w:r>
-      <w:proofErr w:type="spellEnd"/>
-      <w:r>
-        <w:t xml:space="preserve"> en el método </w:t>
-      </w:r>
-      <w:proofErr w:type="gramStart"/>
-      <w:r>
-        <w:t>compare(</w:t>
-      </w:r>
-      <w:proofErr w:type="gramEnd"/>
-      <w:r>
-        <w:t>)</w:t>
+        <w:t xml:space="preserve"> en la cual nos encontramos el code smell en el método compare()</w:t>
       </w:r>
       <w:r>
         <w:t>.</w:t>
@@ -699,52 +414,19 @@
         <w:jc w:val="both"/>
       </w:pPr>
       <w:r>
-        <w:t xml:space="preserve">Arreglar el segundo </w:t>
-      </w:r>
-      <w:proofErr w:type="spellStart"/>
-      <w:r>
-        <w:t>issue</w:t>
-      </w:r>
-      <w:proofErr w:type="spellEnd"/>
-      <w:r>
-        <w:t xml:space="preserve"> de la primera regla, de la clase </w:t>
-      </w:r>
-      <w:proofErr w:type="spellStart"/>
-      <w:r>
-        <w:t>PresenterGasolineras</w:t>
-      </w:r>
-      <w:proofErr w:type="spellEnd"/>
-      <w:r>
-        <w:t xml:space="preserve">, en la cual corregimos el </w:t>
-      </w:r>
-      <w:proofErr w:type="spellStart"/>
-      <w:r>
-        <w:t>code</w:t>
-      </w:r>
-      <w:proofErr w:type="spellEnd"/>
-      <w:r>
-        <w:t xml:space="preserve"> </w:t>
-      </w:r>
-      <w:proofErr w:type="spellStart"/>
-      <w:r>
-        <w:t>smell</w:t>
-      </w:r>
-      <w:proofErr w:type="spellEnd"/>
-      <w:r>
-        <w:t xml:space="preserve"> en el método </w:t>
-      </w:r>
-      <w:proofErr w:type="spellStart"/>
-      <w:proofErr w:type="gramStart"/>
+        <w:t xml:space="preserve">Arreglar el segundo issue de la primera regla, de la clase PresenterGasolineras, en la cual </w:t>
+      </w:r>
+      <w:r>
+        <w:t>encontraremos</w:t>
+      </w:r>
+      <w:r>
+        <w:t xml:space="preserve"> el code smell en el método </w:t>
+      </w:r>
       <w:r>
         <w:t>anhadirDistanciaEntrePuntoYGasolineras</w:t>
       </w:r>
-      <w:proofErr w:type="spellEnd"/>
-      <w:r>
-        <w:t>(</w:t>
-      </w:r>
-      <w:proofErr w:type="gramEnd"/>
-      <w:r>
-        <w:t>)</w:t>
+      <w:r>
+        <w:t>()</w:t>
       </w:r>
       <w:r>
         <w:t>.</w:t>
@@ -760,31 +442,13 @@
         <w:jc w:val="both"/>
       </w:pPr>
       <w:r>
-        <w:t xml:space="preserve">Arreglar </w:t>
-      </w:r>
-      <w:proofErr w:type="spellStart"/>
-      <w:r>
-        <w:t>issue</w:t>
-      </w:r>
-      <w:proofErr w:type="spellEnd"/>
-      <w:r>
-        <w:t xml:space="preserve"> de la segunda regla perteneciente a la misma clase y método que el anterior </w:t>
-      </w:r>
-      <w:proofErr w:type="spellStart"/>
-      <w:r>
-        <w:t>issue</w:t>
-      </w:r>
-      <w:proofErr w:type="spellEnd"/>
-      <w:r>
-        <w:t xml:space="preserve">, pero este se encuentra en el </w:t>
-      </w:r>
-      <w:proofErr w:type="gramStart"/>
-      <w:r>
-        <w:t>catch(</w:t>
-      </w:r>
-      <w:proofErr w:type="gramEnd"/>
-      <w:r>
-        <w:t>){}</w:t>
+        <w:t>Arreglar</w:t>
+      </w:r>
+      <w:r>
+        <w:t xml:space="preserve"> el</w:t>
+      </w:r>
+      <w:r>
+        <w:t xml:space="preserve"> issue de la segunda regla perteneciente a la misma clase y método que el anterior issue, pero este se encuentra en el catch(){}</w:t>
       </w:r>
       <w:r>
         <w:t xml:space="preserve">. </w:t>
@@ -818,10 +482,20 @@
       <w:r>
         <w:t>calidad</w:t>
       </w:r>
-      <w:bookmarkStart w:id="0" w:name="_GoBack"/>
-      <w:bookmarkEnd w:id="0"/>
-      <w:r>
-        <w:t xml:space="preserve"> pasan, pero debemos de realizar planes de acción preventivo para que la situación siga de la misma forma y que la calidad del producto mejore.</w:t>
+      <w:r>
+        <w:t xml:space="preserve"> pasan, pero debemos de realizar planes de acción preventivo</w:t>
+      </w:r>
+      <w:r>
+        <w:t>s</w:t>
+      </w:r>
+      <w:r>
+        <w:t xml:space="preserve"> para que la situación siga </w:t>
+      </w:r>
+      <w:r>
+        <w:t xml:space="preserve">siendo satisfactoria </w:t>
+      </w:r>
+      <w:r>
+        <w:t>y que la calidad del producto mejore.</w:t>
       </w:r>
     </w:p>
     <w:p>
@@ -957,87 +631,16 @@
         <w:t>calidad</w:t>
       </w:r>
       <w:r>
-        <w:t xml:space="preserve">, pero hay un total de 18 </w:t>
-      </w:r>
-      <w:proofErr w:type="spellStart"/>
-      <w:r>
-        <w:t>issues</w:t>
-      </w:r>
-      <w:proofErr w:type="spellEnd"/>
-      <w:r>
-        <w:t xml:space="preserve"> que son </w:t>
-      </w:r>
-      <w:proofErr w:type="spellStart"/>
-      <w:r>
-        <w:t>code</w:t>
-      </w:r>
-      <w:proofErr w:type="spellEnd"/>
-      <w:r>
-        <w:t xml:space="preserve"> </w:t>
-      </w:r>
-      <w:proofErr w:type="spellStart"/>
-      <w:r>
-        <w:t>smells</w:t>
-      </w:r>
-      <w:proofErr w:type="spellEnd"/>
-      <w:r>
-        <w:t xml:space="preserve">. De los 18 </w:t>
-      </w:r>
-      <w:proofErr w:type="spellStart"/>
-      <w:r>
-        <w:t>issues</w:t>
-      </w:r>
-      <w:proofErr w:type="spellEnd"/>
-      <w:r>
-        <w:t xml:space="preserve">, 2 son de severidad mayor e incluyen una deuda técnica de 20 min entre ambos, se trata de código duplicado; 7 </w:t>
-      </w:r>
-      <w:proofErr w:type="spellStart"/>
-      <w:r>
-        <w:t>code</w:t>
-      </w:r>
-      <w:proofErr w:type="spellEnd"/>
-      <w:r>
-        <w:t xml:space="preserve"> </w:t>
-      </w:r>
-      <w:proofErr w:type="spellStart"/>
-      <w:r>
-        <w:t>smells</w:t>
-      </w:r>
-      <w:proofErr w:type="spellEnd"/>
-      <w:r>
-        <w:t xml:space="preserve"> son de severidad informativa, siendo 6 de ellos por código obsoleto, y que por el momento no es aconsejable corregir, el </w:t>
-      </w:r>
-      <w:proofErr w:type="spellStart"/>
-      <w:r>
-        <w:t>code</w:t>
-      </w:r>
-      <w:proofErr w:type="spellEnd"/>
-      <w:r>
-        <w:t xml:space="preserve"> </w:t>
-      </w:r>
-      <w:proofErr w:type="spellStart"/>
-      <w:r>
-        <w:t>smells</w:t>
-      </w:r>
-      <w:proofErr w:type="spellEnd"/>
-      <w:r>
-        <w:t xml:space="preserve"> restante se debe al uso de un valor de tipo entre &lt;&gt;, en la versión de java que se usa no es necesario; de los 9 </w:t>
-      </w:r>
-      <w:proofErr w:type="spellStart"/>
-      <w:r>
-        <w:t>code</w:t>
-      </w:r>
-      <w:proofErr w:type="spellEnd"/>
-      <w:r>
-        <w:t xml:space="preserve"> </w:t>
-      </w:r>
-      <w:proofErr w:type="spellStart"/>
-      <w:r>
-        <w:t>smells</w:t>
-      </w:r>
-      <w:proofErr w:type="spellEnd"/>
-      <w:r>
-        <w:t xml:space="preserve"> restantes</w:t>
+        <w:t xml:space="preserve">, pero hay un total de 18 issues que son code smells. De los 18 issues, 2 son de severidad mayor e incluyen una deuda técnica de 20 min </w:t>
+      </w:r>
+      <w:r>
+        <w:t>cada uno</w:t>
+      </w:r>
+      <w:r>
+        <w:t>, se trata de código duplicado; 7 code smells son de severidad informativa, siendo 6 de ellos por código obsoleto, y que por el momento no es aconsejable corregir, el code smells restante se debe al uso de un valor de tipo entre &lt;&gt;, en la versión de java que se usa no es necesario; de los 9 code smells restantes</w:t>
+      </w:r>
+      <w:r>
+        <w:t>,</w:t>
       </w:r>
       <w:r>
         <w:t xml:space="preserve"> de severidad menor</w:t>
@@ -1046,66 +649,32 @@
         <w:t xml:space="preserve">, 8 son de </w:t>
       </w:r>
       <w:r>
-        <w:t>hacer importaciones que no se usan, y 1 de usar una variable local para retornar el valor de salida de un método no siendo necesaria la variable.</w:t>
-      </w:r>
-    </w:p>
-    <w:p>
-      <w:pPr>
-        <w:jc w:val="both"/>
-      </w:pPr>
-    </w:p>
-    <w:p>
-      <w:pPr>
-        <w:jc w:val="both"/>
-      </w:pPr>
-      <w:r>
-        <w:t xml:space="preserve">Nos vamos a centrar en el fichero que más </w:t>
-      </w:r>
-      <w:proofErr w:type="spellStart"/>
-      <w:r>
-        <w:t>issues</w:t>
-      </w:r>
-      <w:proofErr w:type="spellEnd"/>
-      <w:r>
-        <w:t xml:space="preserve"> tiene, en este caso </w:t>
-      </w:r>
-      <w:proofErr w:type="spellStart"/>
-      <w:r>
-        <w:t>code</w:t>
-      </w:r>
-      <w:proofErr w:type="spellEnd"/>
-      <w:r>
-        <w:t xml:space="preserve"> </w:t>
-      </w:r>
-      <w:proofErr w:type="spellStart"/>
-      <w:r>
-        <w:t>smells</w:t>
-      </w:r>
-      <w:proofErr w:type="spellEnd"/>
-      <w:r>
-        <w:t xml:space="preserve">, este corresponde a la </w:t>
-      </w:r>
-      <w:proofErr w:type="spellStart"/>
-      <w:r>
-        <w:t>activity</w:t>
-      </w:r>
-      <w:proofErr w:type="spellEnd"/>
-      <w:r>
-        <w:t xml:space="preserve"> </w:t>
-      </w:r>
-      <w:proofErr w:type="spellStart"/>
-      <w:r>
-        <w:t>UrgenciaActivity</w:t>
-      </w:r>
-      <w:proofErr w:type="spellEnd"/>
-      <w:r>
-        <w:t>:</w:t>
-      </w:r>
-    </w:p>
-    <w:p>
-      <w:pPr>
-        <w:jc w:val="both"/>
-      </w:pPr>
+        <w:t xml:space="preserve">hacer importaciones que no se usan, y 1 de usar una variable local para retornar el valor de salida de un método no siendo necesaria </w:t>
+      </w:r>
+      <w:r>
+        <w:t>dicha</w:t>
+      </w:r>
+      <w:r>
+        <w:t xml:space="preserve"> variable.</w:t>
+      </w:r>
+    </w:p>
+    <w:p>
+      <w:pPr>
+        <w:jc w:val="both"/>
+      </w:pPr>
+    </w:p>
+    <w:p>
+      <w:pPr>
+        <w:jc w:val="both"/>
+      </w:pPr>
+    </w:p>
+    <w:p>
+      <w:pPr>
+        <w:jc w:val="both"/>
+      </w:pPr>
+      <w:r>
+        <w:t>Nos vamos a centrar en el fichero que más issues tiene, en este caso code smells, este corresponde a la activity UrgenciaActivity:</w:t>
+      </w:r>
     </w:p>
     <w:p>
       <w:pPr>
@@ -1143,37 +712,8 @@
         <w:jc w:val="both"/>
       </w:pPr>
       <w:r>
-        <w:t xml:space="preserve">Como podemos observar en la imagen la </w:t>
-      </w:r>
-      <w:proofErr w:type="spellStart"/>
-      <w:r>
-        <w:t>activity</w:t>
-      </w:r>
-      <w:proofErr w:type="spellEnd"/>
-      <w:r>
-        <w:t xml:space="preserve"> tiene 9 </w:t>
-      </w:r>
-      <w:proofErr w:type="spellStart"/>
-      <w:r>
-        <w:t>code</w:t>
-      </w:r>
-      <w:proofErr w:type="spellEnd"/>
-      <w:r>
-        <w:t xml:space="preserve"> </w:t>
-      </w:r>
-      <w:proofErr w:type="spellStart"/>
-      <w:r>
-        <w:t>smells</w:t>
-      </w:r>
-      <w:proofErr w:type="spellEnd"/>
-      <w:r>
-        <w:t>, uno de código duplicado, y 8 de importaciones inútiles. Nos centraremos en las importaciones:</w:t>
-      </w:r>
-    </w:p>
-    <w:p>
-      <w:pPr>
-        <w:jc w:val="both"/>
-      </w:pPr>
+        <w:t>Como podemos observar en la imagen la activity tiene 9 code smells, uno de código duplicado, y 8 de importaciones inútiles. Nos centraremos en las importaciones:</w:t>
+      </w:r>
     </w:p>
     <w:p>
       <w:pPr>
@@ -1191,38 +731,26 @@
       <w:pPr>
         <w:jc w:val="both"/>
       </w:pPr>
-      <w:r>
-        <w:t xml:space="preserve">Nos centramos en ellas porque entre todas incluyen una deuda técnica de 18 minutos y son </w:t>
-      </w:r>
-      <w:proofErr w:type="spellStart"/>
-      <w:r>
-        <w:t>code</w:t>
-      </w:r>
-      <w:proofErr w:type="spellEnd"/>
-      <w:r>
-        <w:t xml:space="preserve"> </w:t>
-      </w:r>
-      <w:proofErr w:type="spellStart"/>
-      <w:r>
-        <w:t>smells</w:t>
-      </w:r>
-      <w:proofErr w:type="spellEnd"/>
-      <w:r>
-        <w:t xml:space="preserve"> que se corrigen muy fácilmente. Podemos observar más en detalle las importaciones indebidas en la </w:t>
-      </w:r>
-      <w:proofErr w:type="spellStart"/>
-      <w:r>
-        <w:t>UrgenciaActivity</w:t>
-      </w:r>
-      <w:proofErr w:type="spellEnd"/>
-      <w:r>
-        <w:t>:</w:t>
-      </w:r>
-    </w:p>
-    <w:p>
-      <w:pPr>
-        <w:jc w:val="both"/>
-      </w:pPr>
+    </w:p>
+    <w:p>
+      <w:pPr>
+        <w:jc w:val="both"/>
+      </w:pPr>
+      <w:r>
+        <w:t>Nos centramos en ellas porque entre todas incluyen una deuda técnica de 18 minutos</w:t>
+      </w:r>
+      <w:r>
+        <w:t>,</w:t>
+      </w:r>
+      <w:r>
+        <w:t xml:space="preserve"> y son code smells que se corrigen muy fácilmente. Podemos observar más en detalle las importaciones indebidas en la </w:t>
+      </w:r>
+      <w:r>
+        <w:t xml:space="preserve">activity </w:t>
+      </w:r>
+      <w:r>
+        <w:t>UrgenciaActivity:</w:t>
+      </w:r>
     </w:p>
     <w:p>
       <w:pPr>
@@ -1259,6 +787,14 @@
           <w:b/>
         </w:rPr>
       </w:pPr>
+    </w:p>
+    <w:p>
+      <w:pPr>
+        <w:jc w:val="both"/>
+        <w:rPr>
+          <w:b/>
+        </w:rPr>
+      </w:pPr>
       <w:r>
         <w:rPr>
           <w:b/>
@@ -1276,31 +812,7 @@
         <w:jc w:val="both"/>
       </w:pPr>
       <w:r>
-        <w:t xml:space="preserve">Eliminar las importaciones innecesarias de la </w:t>
-      </w:r>
-      <w:proofErr w:type="spellStart"/>
-      <w:r>
-        <w:t>activity</w:t>
-      </w:r>
-      <w:proofErr w:type="spellEnd"/>
-      <w:r>
-        <w:t xml:space="preserve"> </w:t>
-      </w:r>
-      <w:proofErr w:type="spellStart"/>
-      <w:r>
-        <w:t>UrgenciaActivity</w:t>
-      </w:r>
-      <w:proofErr w:type="spellEnd"/>
-      <w:r>
-        <w:t xml:space="preserve">, reduciendo así la deuda técnica en 18 minutos y quitando 8 </w:t>
-      </w:r>
-      <w:proofErr w:type="spellStart"/>
-      <w:r>
-        <w:t>issues</w:t>
-      </w:r>
-      <w:proofErr w:type="spellEnd"/>
-      <w:r>
-        <w:t xml:space="preserve"> de severidad menor.</w:t>
+        <w:t>Eliminar las importaciones innecesarias de la activity UrgenciaActivity, reduciendo así la deuda técnica en 18 minutos y quitando 8 issues de severidad menor.</w:t>
       </w:r>
       <w:r>
         <w:t xml:space="preserve"> </w:t>
@@ -1341,7 +853,13 @@
         <w:t>s</w:t>
       </w:r>
       <w:r>
-        <w:t xml:space="preserve"> para que la situación siga de la misma forma y que la calidad del producto mejore.</w:t>
+        <w:t xml:space="preserve"> para que la situación siga </w:t>
+      </w:r>
+      <w:r>
+        <w:t xml:space="preserve">siendo satisfactoria </w:t>
+      </w:r>
+      <w:r>
+        <w:t>y que la calidad del producto mejore.</w:t>
       </w:r>
     </w:p>
     <w:p/>
@@ -1384,15 +902,7 @@
           <w:color w:val="D311A0"/>
           <w:sz w:val="28"/>
         </w:rPr>
-        <w:t>ANÁLISIS 23</w:t>
-      </w:r>
-      <w:r>
-        <w:rPr>
-          <w:b/>
-          <w:color w:val="D311A0"/>
-          <w:sz w:val="28"/>
-        </w:rPr>
-        <w:t xml:space="preserve"> NOVIEMBRE 2020</w:t>
+        <w:t>ANÁLISIS 23 NOVIEMBRE 2020</w:t>
       </w:r>
     </w:p>
     <w:p>
@@ -1426,7 +936,7 @@
           <w:b/>
         </w:rPr>
         <w:pict>
-          <v:shape id="_x0000_i1043" type="#_x0000_t75" style="width:483pt;height:78pt">
+          <v:shape id="_x0000_i1035" type="#_x0000_t75" style="width:482.5pt;height:72.5pt">
             <v:imagedata r:id="rId17" o:title="Informe9"/>
           </v:shape>
         </w:pict>
@@ -1471,114 +981,32 @@
         <w:t>10</w:t>
       </w:r>
       <w:r>
+        <w:t xml:space="preserve"> issue</w:t>
+      </w:r>
+      <w:r>
+        <w:t xml:space="preserve">s que son code smells. De los 10 </w:t>
+      </w:r>
+      <w:r>
+        <w:t xml:space="preserve">issues, 2 son de severidad mayor e incluyen una deuda técnica de 20 min </w:t>
+      </w:r>
+      <w:r>
+        <w:t>cada uno</w:t>
+      </w:r>
+      <w:r>
+        <w:t>, se trata de código duplicado</w:t>
+      </w:r>
+      <w:r>
+        <w:t>, corresponde a las activities MainActivity y UrgenciaActivity</w:t>
+      </w:r>
+      <w:r>
+        <w:t>; 7 code smells son de severidad informativa, siendo 6 de ellos por código obsoleto, y que por el momento no es aconsejable corregir, el code smells restante se debe al uso de un valor de tipo entre &lt;&gt;, en la versión de j</w:t>
+      </w:r>
+      <w:r>
+        <w:t>ava que se usa no es necesario; y</w:t>
+      </w:r>
+      <w:r>
         <w:t xml:space="preserve"> </w:t>
       </w:r>
-      <w:proofErr w:type="spellStart"/>
-      <w:r>
-        <w:t>issue</w:t>
-      </w:r>
-      <w:r>
-        <w:t>s</w:t>
-      </w:r>
-      <w:proofErr w:type="spellEnd"/>
-      <w:r>
-        <w:t xml:space="preserve"> que son </w:t>
-      </w:r>
-      <w:proofErr w:type="spellStart"/>
-      <w:r>
-        <w:t>code</w:t>
-      </w:r>
-      <w:proofErr w:type="spellEnd"/>
-      <w:r>
-        <w:t xml:space="preserve"> </w:t>
-      </w:r>
-      <w:proofErr w:type="spellStart"/>
-      <w:r>
-        <w:t>smells</w:t>
-      </w:r>
-      <w:proofErr w:type="spellEnd"/>
-      <w:r>
-        <w:t xml:space="preserve">. De los 10 </w:t>
-      </w:r>
-      <w:proofErr w:type="spellStart"/>
-      <w:r>
-        <w:t>issues</w:t>
-      </w:r>
-      <w:proofErr w:type="spellEnd"/>
-      <w:r>
-        <w:t xml:space="preserve">, 2 son de severidad mayor e incluyen una deuda técnica de 20 min </w:t>
-      </w:r>
-      <w:r>
-        <w:t>cada uno</w:t>
-      </w:r>
-      <w:r>
-        <w:t>, se trata de código duplicado</w:t>
-      </w:r>
-      <w:r>
-        <w:t xml:space="preserve">, corresponde a las </w:t>
-      </w:r>
-      <w:proofErr w:type="spellStart"/>
-      <w:r>
-        <w:t>activities</w:t>
-      </w:r>
-      <w:proofErr w:type="spellEnd"/>
-      <w:r>
-        <w:t xml:space="preserve"> </w:t>
-      </w:r>
-      <w:proofErr w:type="spellStart"/>
-      <w:r>
-        <w:t>MainActivity</w:t>
-      </w:r>
-      <w:proofErr w:type="spellEnd"/>
-      <w:r>
-        <w:t xml:space="preserve"> y </w:t>
-      </w:r>
-      <w:proofErr w:type="spellStart"/>
-      <w:r>
-        <w:t>UrgenciaActivity</w:t>
-      </w:r>
-      <w:proofErr w:type="spellEnd"/>
-      <w:r>
-        <w:t xml:space="preserve">; 7 </w:t>
-      </w:r>
-      <w:proofErr w:type="spellStart"/>
-      <w:r>
-        <w:t>code</w:t>
-      </w:r>
-      <w:proofErr w:type="spellEnd"/>
-      <w:r>
-        <w:t xml:space="preserve"> </w:t>
-      </w:r>
-      <w:proofErr w:type="spellStart"/>
-      <w:r>
-        <w:t>smells</w:t>
-      </w:r>
-      <w:proofErr w:type="spellEnd"/>
-      <w:r>
-        <w:t xml:space="preserve"> son de severidad informativa, siendo 6 de ellos por código obsoleto, y que por el momento no es aconsejable corregir, el </w:t>
-      </w:r>
-      <w:proofErr w:type="spellStart"/>
-      <w:r>
-        <w:t>code</w:t>
-      </w:r>
-      <w:proofErr w:type="spellEnd"/>
-      <w:r>
-        <w:t xml:space="preserve"> </w:t>
-      </w:r>
-      <w:proofErr w:type="spellStart"/>
-      <w:r>
-        <w:t>smells</w:t>
-      </w:r>
-      <w:proofErr w:type="spellEnd"/>
-      <w:r>
-        <w:t xml:space="preserve"> restante se debe al uso de un valor de tipo entre &lt;&gt;, en la versión de j</w:t>
-      </w:r>
-      <w:r>
-        <w:t>ava que se usa no es necesario; y</w:t>
-      </w:r>
-      <w:r>
-        <w:t xml:space="preserve"> </w:t>
-      </w:r>
       <w:r>
         <w:t xml:space="preserve">finalmente </w:t>
       </w:r>
@@ -1586,58 +1014,37 @@
         <w:t>1</w:t>
       </w:r>
       <w:r>
-        <w:t xml:space="preserve"> </w:t>
-      </w:r>
-      <w:proofErr w:type="spellStart"/>
-      <w:r>
-        <w:t>code</w:t>
-      </w:r>
-      <w:proofErr w:type="spellEnd"/>
-      <w:r>
-        <w:t xml:space="preserve"> </w:t>
-      </w:r>
-      <w:proofErr w:type="spellStart"/>
-      <w:r>
-        <w:t>smell</w:t>
-      </w:r>
-      <w:proofErr w:type="spellEnd"/>
-      <w:r>
-        <w:t xml:space="preserve"> de severidad menor, resultado</w:t>
-      </w:r>
-      <w:r>
-        <w:t xml:space="preserve"> de usar una variable local para retornar el valor de salida de un método no siendo necesaria la variable.</w:t>
-      </w:r>
-    </w:p>
-    <w:p>
-      <w:pPr>
-        <w:jc w:val="both"/>
-      </w:pPr>
-    </w:p>
-    <w:p>
-      <w:pPr>
-        <w:jc w:val="both"/>
-      </w:pPr>
-      <w:r>
-        <w:t xml:space="preserve">Las </w:t>
-      </w:r>
-      <w:proofErr w:type="spellStart"/>
-      <w:r>
-        <w:t>issues</w:t>
-      </w:r>
-      <w:proofErr w:type="spellEnd"/>
-      <w:r>
-        <w:t xml:space="preserve"> de severidad mayor con deuda técnica de 20 minutos</w:t>
-      </w:r>
-      <w:r>
-        <w:t xml:space="preserve"> cada uno</w:t>
+        <w:t xml:space="preserve"> code smell de severidad menor, resultado</w:t>
+      </w:r>
+      <w:r>
+        <w:t xml:space="preserve"> de usar una variable local para retornar el valor de salida de un método no siendo necesaria </w:t>
+      </w:r>
+      <w:r>
+        <w:t>dicha</w:t>
+      </w:r>
+      <w:r>
+        <w:t xml:space="preserve"> variable.</w:t>
+      </w:r>
+    </w:p>
+    <w:p>
+      <w:pPr>
+        <w:jc w:val="both"/>
+      </w:pPr>
+    </w:p>
+    <w:p>
+      <w:r>
+        <w:t>Las issues de severidad mayor con deuda técnica de 20 minutos</w:t>
+      </w:r>
+      <w:r>
+        <w:t xml:space="preserve"> cada una</w:t>
       </w:r>
       <w:r>
         <w:t>:</w:t>
       </w:r>
       <w:r>
         <w:pict>
-          <v:shape id="_x0000_i1050" type="#_x0000_t75" style="width:499.5pt;height:248.5pt">
-            <v:imagedata r:id="rId18" o:title="Informe9.1"/>
+          <v:shape id="_x0000_i1036" type="#_x0000_t75" style="width:499.5pt;height:248.5pt">
+            <v:imagedata r:id="rId18" o:title="Informe9"/>
           </v:shape>
         </w:pict>
       </w:r>
@@ -1656,21 +1063,15 @@
       <w:pPr>
         <w:jc w:val="both"/>
       </w:pPr>
-      <w:r>
-        <w:t xml:space="preserve">La </w:t>
-      </w:r>
-      <w:proofErr w:type="spellStart"/>
-      <w:r>
-        <w:t>issue</w:t>
-      </w:r>
-      <w:proofErr w:type="spellEnd"/>
-      <w:r>
-        <w:t xml:space="preserve"> de severidad menor con una deuda técnica de 2 minutos:</w:t>
+    </w:p>
+    <w:p>
+      <w:r>
+        <w:t>La issue de severidad menor con una deuda técnica de 2 minutos:</w:t>
       </w:r>
       <w:r>
         <w:pict>
-          <v:shape id="_x0000_i1052" type="#_x0000_t75" style="width:499pt;height:245.5pt">
-            <v:imagedata r:id="rId19" o:title="Informe9.2"/>
+          <v:shape id="_x0000_i1037" type="#_x0000_t75" style="width:499pt;height:245.5pt">
+            <v:imagedata r:id="rId19" o:title="Informe9"/>
           </v:shape>
         </w:pict>
       </w:r>
@@ -1687,8 +1088,8 @@
           <w:b/>
         </w:rPr>
         <w:pict>
-          <v:shape id="_x0000_i1078" type="#_x0000_t75" style="width:497pt;height:247pt">
-            <v:imagedata r:id="rId20" o:title="Informe9.4"/>
+          <v:shape id="_x0000_i1038" type="#_x0000_t75" style="width:497pt;height:247.5pt">
+            <v:imagedata r:id="rId20" o:title="Informe9"/>
           </v:shape>
         </w:pict>
       </w:r>
@@ -1752,25 +1153,9 @@
     <w:p>
       <w:pPr>
         <w:jc w:val="both"/>
-        <w:rPr>
-          <w:b/>
-        </w:rPr>
-      </w:pPr>
-    </w:p>
-    <w:p>
-      <w:pPr>
-        <w:jc w:val="both"/>
-      </w:pPr>
-      <w:r>
-        <w:t xml:space="preserve">La </w:t>
-      </w:r>
-      <w:proofErr w:type="spellStart"/>
-      <w:r>
-        <w:t>issue</w:t>
-      </w:r>
-      <w:proofErr w:type="spellEnd"/>
-      <w:r>
-        <w:t xml:space="preserve"> de severidad informativa con una deuda técnica de 1 minuto:</w:t>
+      </w:pPr>
+      <w:r>
+        <w:t>La issue de severidad informativa con una deuda técnica de 1 minuto:</w:t>
       </w:r>
     </w:p>
     <w:p>
@@ -1779,8 +1164,8 @@
       </w:pPr>
       <w:r>
         <w:pict>
-          <v:shape id="_x0000_i1079" type="#_x0000_t75" style="width:492pt;height:244pt">
-            <v:imagedata r:id="rId21" o:title="Informe9.3"/>
+          <v:shape id="_x0000_i1039" type="#_x0000_t75" style="width:492pt;height:244pt">
+            <v:imagedata r:id="rId21" o:title="Informe9"/>
           </v:shape>
         </w:pict>
       </w:r>
@@ -1805,8 +1190,8 @@
           <w:b/>
         </w:rPr>
         <w:pict>
-          <v:shape id="_x0000_i1081" type="#_x0000_t75" style="width:495.5pt;height:245.5pt">
-            <v:imagedata r:id="rId22" o:title="Informe9.5"/>
+          <v:shape id="_x0000_i1040" type="#_x0000_t75" style="width:495.5pt;height:245.5pt">
+            <v:imagedata r:id="rId22" o:title="Informe9"/>
           </v:shape>
         </w:pict>
       </w:r>
@@ -1886,53 +1271,13 @@
         <w:t>Corregir en la medida de lo posible</w:t>
       </w:r>
       <w:r>
-        <w:t xml:space="preserve"> los </w:t>
-      </w:r>
-      <w:proofErr w:type="spellStart"/>
-      <w:r>
-        <w:t>code</w:t>
-      </w:r>
-      <w:proofErr w:type="spellEnd"/>
-      <w:r>
-        <w:t xml:space="preserve"> </w:t>
-      </w:r>
-      <w:proofErr w:type="spellStart"/>
-      <w:r>
-        <w:t>smells</w:t>
-      </w:r>
-      <w:proofErr w:type="spellEnd"/>
-      <w:r>
-        <w:t xml:space="preserve"> por código repetido que tienen una deuda técnica de 20 </w:t>
+        <w:t xml:space="preserve"> los code smells por código repetido que tienen una deuda técnica de 20 </w:t>
       </w:r>
       <w:r>
         <w:t xml:space="preserve">minutos </w:t>
       </w:r>
       <w:r>
-        <w:t xml:space="preserve">cada uno. La duplicación se encuentra en las </w:t>
-      </w:r>
-      <w:proofErr w:type="spellStart"/>
-      <w:r>
-        <w:t>activities</w:t>
-      </w:r>
-      <w:proofErr w:type="spellEnd"/>
-      <w:r>
-        <w:t xml:space="preserve"> </w:t>
-      </w:r>
-      <w:proofErr w:type="spellStart"/>
-      <w:r>
-        <w:t>MainActivity</w:t>
-      </w:r>
-      <w:proofErr w:type="spellEnd"/>
-      <w:r>
-        <w:t xml:space="preserve"> y </w:t>
-      </w:r>
-      <w:proofErr w:type="spellStart"/>
-      <w:r>
-        <w:t>UrgenciaActivity</w:t>
-      </w:r>
-      <w:proofErr w:type="spellEnd"/>
-      <w:r>
-        <w:t xml:space="preserve">. </w:t>
+        <w:t xml:space="preserve">cada uno. La duplicación se encuentra en las activities MainActivity y UrgenciaActivity. </w:t>
       </w:r>
     </w:p>
     <w:p>
@@ -1945,50 +1290,7 @@
         <w:jc w:val="both"/>
       </w:pPr>
       <w:r>
-        <w:t xml:space="preserve">Eliminar el </w:t>
-      </w:r>
-      <w:proofErr w:type="spellStart"/>
-      <w:r>
-        <w:t>code</w:t>
-      </w:r>
-      <w:proofErr w:type="spellEnd"/>
-      <w:r>
-        <w:t xml:space="preserve"> </w:t>
-      </w:r>
-      <w:proofErr w:type="spellStart"/>
-      <w:r>
-        <w:t>smell</w:t>
-      </w:r>
-      <w:proofErr w:type="spellEnd"/>
-      <w:r>
-        <w:t xml:space="preserve"> de severidad menor de la clase </w:t>
-      </w:r>
-      <w:proofErr w:type="spellStart"/>
-      <w:r>
-        <w:t>PresenterGasolineras</w:t>
-      </w:r>
-      <w:proofErr w:type="spellEnd"/>
-      <w:r>
-        <w:t xml:space="preserve"> y que tiene una deuda técnica de 2</w:t>
-      </w:r>
-      <w:r>
-        <w:t xml:space="preserve"> minutos</w:t>
-      </w:r>
-      <w:r>
-        <w:t xml:space="preserve"> (método </w:t>
-      </w:r>
-      <w:proofErr w:type="spellStart"/>
-      <w:proofErr w:type="gramStart"/>
-      <w:r>
-        <w:t>calcularDistanciaEntrePuntoYGasolinera</w:t>
-      </w:r>
-      <w:proofErr w:type="spellEnd"/>
-      <w:r>
-        <w:t>(</w:t>
-      </w:r>
-      <w:proofErr w:type="gramEnd"/>
-      <w:r>
-        <w:t>)).</w:t>
+        <w:t>Eliminar el code smell de severidad menor de la clase PresenterGasolineras y que tiene una deuda técnica de 2 minutos (método calcularDistanciaEntrePuntoYGasolinera()).</w:t>
       </w:r>
     </w:p>
     <w:p>
@@ -2001,44 +1303,7 @@
         <w:jc w:val="both"/>
       </w:pPr>
       <w:r>
-        <w:t xml:space="preserve">Eliminar el </w:t>
-      </w:r>
-      <w:proofErr w:type="spellStart"/>
-      <w:r>
-        <w:t>code</w:t>
-      </w:r>
-      <w:proofErr w:type="spellEnd"/>
-      <w:r>
-        <w:t xml:space="preserve"> </w:t>
-      </w:r>
-      <w:proofErr w:type="spellStart"/>
-      <w:r>
-        <w:t>smell</w:t>
-      </w:r>
-      <w:proofErr w:type="spellEnd"/>
-      <w:r>
-        <w:t xml:space="preserve"> de severidad informativa de la </w:t>
-      </w:r>
-      <w:proofErr w:type="spellStart"/>
-      <w:r>
-        <w:t>MainActivity</w:t>
-      </w:r>
-      <w:proofErr w:type="spellEnd"/>
-      <w:r>
-        <w:t xml:space="preserve"> con una deuda técnica de 1 minuto (método </w:t>
-      </w:r>
-      <w:proofErr w:type="spellStart"/>
-      <w:proofErr w:type="gramStart"/>
-      <w:r>
-        <w:t>onCreate</w:t>
-      </w:r>
-      <w:proofErr w:type="spellEnd"/>
-      <w:r>
-        <w:t>(</w:t>
-      </w:r>
-      <w:proofErr w:type="gramEnd"/>
-      <w:r>
-        <w:t>)).</w:t>
+        <w:t>Eliminar el code smell de severidad informativa de la MainActivity con una deuda técnica de 1 minuto (método onCreate()).</w:t>
       </w:r>
     </w:p>
     <w:p>
@@ -2075,13 +1340,8 @@
         <w:t xml:space="preserve">eliminarán </w:t>
       </w:r>
       <w:r>
-        <w:t xml:space="preserve">el resto de </w:t>
-      </w:r>
-      <w:proofErr w:type="spellStart"/>
-      <w:r>
-        <w:t>issues</w:t>
-      </w:r>
-      <w:proofErr w:type="spellEnd"/>
+        <w:t>el resto de issues</w:t>
+      </w:r>
       <w:r>
         <w:t xml:space="preserve"> por el momento,</w:t>
       </w:r>
@@ -2092,15 +1352,7 @@
         <w:t>su corrección puede</w:t>
       </w:r>
       <w:r>
-        <w:t xml:space="preserve"> poner en riesgo el funcionamiento de la App. Son </w:t>
-      </w:r>
-      <w:proofErr w:type="spellStart"/>
-      <w:r>
-        <w:t>issues</w:t>
-      </w:r>
-      <w:proofErr w:type="spellEnd"/>
-      <w:r>
-        <w:t xml:space="preserve"> por código obsoleto.</w:t>
+        <w:t xml:space="preserve"> poner en riesgo el funcionamiento de la App. Son issues por código obsoleto.</w:t>
       </w:r>
     </w:p>
     <w:p>
@@ -2125,7 +1377,13 @@
         <w:t>calidad</w:t>
       </w:r>
       <w:r>
-        <w:t xml:space="preserve"> pasan, pero debemos realizar planes de acción preventivos para que la situación siga de la misma forma y que la calidad del producto mejore.</w:t>
+        <w:t xml:space="preserve"> pasan, pero debemos realizar planes de acción preventivos para que la situación siga </w:t>
+      </w:r>
+      <w:r>
+        <w:t>siendo satisfactoria</w:t>
+      </w:r>
+      <w:r>
+        <w:t xml:space="preserve"> y que la calidad del producto mejore.</w:t>
       </w:r>
     </w:p>
     <w:p/>

</xml_diff>